<commit_message>
Move arqs./ Primeiras mudanças
Muda arquivos de pasta
Cria pasta de Arquivos finalizados do run.codes
Completa alguns exercicios Run.codes
</commit_message>
<xml_diff>
--- a/RUNCODES MANUAL/ProtótipoManual.docx
+++ b/RUNCODES MANUAL/ProtótipoManual.docx
@@ -120,7 +120,7 @@
           </mc:Choice>
           <mc:Fallback>
             <w:pict>
-              <v:roundrect id="Retângulo: Cantos Arredondados 11" o:spid="_x0000_s1026" style="position:absolute;margin-left:0;margin-top:238.3pt;width:252.85pt;height:151.55pt;z-index:251667456;visibility:visible;mso-wrap-style:square;mso-wrap-distance-left:9pt;mso-wrap-distance-top:0;mso-wrap-distance-right:9pt;mso-wrap-distance-bottom:0;mso-position-horizontal:center;mso-position-horizontal-relative:margin;mso-position-vertical:absolute;mso-position-vertical-relative:text;v-text-anchor:middle" arcsize="10923f" o:gfxdata="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" fillcolor="white [3201]" strokecolor="black [3200]" strokeweight="1.5pt">
+              <v:roundrect id="Retângulo: Cantos Arredondados 11" o:spid="_x0000_s1026" style="position:absolute;left:0;text-align:left;margin-left:0;margin-top:238.3pt;width:252.85pt;height:151.55pt;z-index:251667456;visibility:visible;mso-wrap-style:square;mso-wrap-distance-left:9pt;mso-wrap-distance-top:0;mso-wrap-distance-right:9pt;mso-wrap-distance-bottom:0;mso-position-horizontal:center;mso-position-horizontal-relative:margin;mso-position-vertical:absolute;mso-position-vertical-relative:text;v-text-anchor:middle" arcsize="10923f" o:gfxdata="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" fillcolor="white [3201]" strokecolor="black [3200]" strokeweight="1.5pt">
                 <v:stroke joinstyle="miter"/>
                 <v:textbox>
                   <w:txbxContent>
@@ -195,8 +195,6 @@
           <w:docGrid w:linePitch="360"/>
         </w:sectPr>
       </w:pPr>
-      <w:bookmarkStart w:id="0" w:name="_GoBack"/>
-      <w:bookmarkEnd w:id="0"/>
     </w:p>
     <w:p>
       <w:pPr>
@@ -327,20 +325,267 @@
           <w:sz w:val="28"/>
         </w:rPr>
       </w:pPr>
-      <w:bookmarkStart w:id="1" w:name="_Toc522442376"/>
-      <w:bookmarkStart w:id="2" w:name="_Toc522442199"/>
-      <w:bookmarkStart w:id="3" w:name="_Toc522442150"/>
-      <w:r>
+      <w:bookmarkStart w:id="0" w:name="_Toc522442376"/>
+      <w:bookmarkStart w:id="1" w:name="_Toc522442199"/>
+      <w:bookmarkStart w:id="2" w:name="_Toc522442150"/>
+    </w:p>
+    <w:p>
+      <w:pPr>
+        <w:jc w:val="center"/>
         <w:rPr>
           <w:b/>
           <w:sz w:val="28"/>
         </w:rPr>
-        <w:lastRenderedPageBreak/>
+      </w:pPr>
+      <w:r>
+        <w:rPr>
+          <w:b/>
+          <w:sz w:val="28"/>
+        </w:rPr>
         <w:t>PREFÁCIO</w:t>
       </w:r>
     </w:p>
-    <w:p/>
-    <w:p/>
+    <w:p>
+      <w:pPr>
+        <w:ind w:firstLine="709"/>
+      </w:pPr>
+      <w:r>
+        <w:rPr>
+          <w:b/>
+        </w:rPr>
+        <w:t>Run.codes</w:t>
+      </w:r>
+      <w:r>
+        <w:t xml:space="preserve"> é</w:t>
+      </w:r>
+      <w:r>
+        <w:t xml:space="preserve"> um </w:t>
+      </w:r>
+      <w:r>
+        <w:t>site de</w:t>
+      </w:r>
+      <w:r>
+        <w:t xml:space="preserve"> autoria de dois alunos do Instituto de Ciências Matemáticas e de Computação (ICMC) da Universidade de São Paulo (USP), em São Carlos, Felipe Duarte e Fábio Sikansi. Seu projeto é um </w:t>
+      </w:r>
+      <w:r>
+        <w:t>site</w:t>
+      </w:r>
+      <w:r>
+        <w:t xml:space="preserve"> de</w:t>
+      </w:r>
+      <w:r>
+        <w:t xml:space="preserve"> submissão e correção automática de </w:t>
+      </w:r>
+      <w:r>
+        <w:t>exercícios</w:t>
+      </w:r>
+      <w:r>
+        <w:t xml:space="preserve"> de programaçã</w:t>
+      </w:r>
+      <w:r>
+        <w:t>o</w:t>
+      </w:r>
+      <w:r>
+        <w:t>.</w:t>
+      </w:r>
+      <w:r>
+        <w:t xml:space="preserve"> Além disso, o sistema </w:t>
+      </w:r>
+      <w:r>
+        <w:t>integra</w:t>
+      </w:r>
+      <w:r>
+        <w:t xml:space="preserve"> uma ferramenta auxiliar</w:t>
+      </w:r>
+      <w:r>
+        <w:t xml:space="preserve"> muito conhecida</w:t>
+      </w:r>
+      <w:r>
+        <w:t>, MOSS,</w:t>
+      </w:r>
+      <w:r>
+        <w:t xml:space="preserve"> para</w:t>
+      </w:r>
+      <w:r>
+        <w:t xml:space="preserve"> detecção de plágio, permitindo que códigos-fonte e arquivos de texto sejam analisados</w:t>
+      </w:r>
+      <w:r>
+        <w:t>.</w:t>
+      </w:r>
+    </w:p>
+    <w:p>
+      <w:pPr>
+        <w:ind w:firstLine="709"/>
+      </w:pPr>
+      <w:r>
+        <w:t>O</w:t>
+      </w:r>
+      <w:r>
+        <w:rPr>
+          <w:b/>
+        </w:rPr>
+        <w:t xml:space="preserve"> </w:t>
+      </w:r>
+      <w:r>
+        <w:rPr>
+          <w:b/>
+        </w:rPr>
+        <w:t>Run.codes</w:t>
+      </w:r>
+      <w:r>
+        <w:rPr>
+          <w:b/>
+        </w:rPr>
+        <w:t>,</w:t>
+      </w:r>
+      <w:r>
+        <w:t xml:space="preserve"> </w:t>
+      </w:r>
+      <w:r>
+        <w:t>como plataforma de</w:t>
+      </w:r>
+      <w:r>
+        <w:t xml:space="preserve"> correção de exercícios </w:t>
+      </w:r>
+      <w:r>
+        <w:t xml:space="preserve">e como </w:t>
+      </w:r>
+      <w:r>
+        <w:t>análise de plágio de provas, trabalhos</w:t>
+      </w:r>
+      <w:r>
+        <w:t xml:space="preserve"> </w:t>
+      </w:r>
+      <w:r>
+        <w:t>e monografias,</w:t>
+      </w:r>
+      <w:r>
+        <w:t xml:space="preserve"> </w:t>
+      </w:r>
+      <w:r>
+        <w:t>tem muito a contribuir</w:t>
+      </w:r>
+      <w:r>
+        <w:t xml:space="preserve"> ao cenário acadêmico das instituições </w:t>
+      </w:r>
+      <w:r>
+        <w:t xml:space="preserve">públicas e privadas </w:t>
+      </w:r>
+      <w:r>
+        <w:t>d</w:t>
+      </w:r>
+      <w:r>
+        <w:t xml:space="preserve">o </w:t>
+      </w:r>
+      <w:r>
+        <w:t>país.</w:t>
+      </w:r>
+    </w:p>
+    <w:p>
+      <w:pPr>
+        <w:ind w:firstLine="709"/>
+      </w:pPr>
+      <w:r>
+        <w:rPr>
+          <w:b/>
+        </w:rPr>
+        <w:t>Run.codes</w:t>
+      </w:r>
+      <w:r>
+        <w:t xml:space="preserve"> não requer instalação</w:t>
+      </w:r>
+      <w:r>
+        <w:t xml:space="preserve">, </w:t>
+      </w:r>
+      <w:r>
+        <w:t>é um site, portanto pode ser utilizado em quase qualquer navegador. O gasto computacional não depende da máquina do usuário.</w:t>
+      </w:r>
+    </w:p>
+    <w:p>
+      <w:pPr>
+        <w:ind w:firstLine="709"/>
+      </w:pPr>
+      <w:r>
+        <w:t xml:space="preserve">O desenvolvimento do </w:t>
+      </w:r>
+      <w:r>
+        <w:rPr>
+          <w:b/>
+        </w:rPr>
+        <w:t>Run.codes</w:t>
+      </w:r>
+      <w:r>
+        <w:t xml:space="preserve"> tem apoio da RIOSOFT, RIOINFO</w:t>
+      </w:r>
+      <w:r>
+        <w:t>,</w:t>
+      </w:r>
+      <w:r>
+        <w:t xml:space="preserve"> FENAINFO</w:t>
+      </w:r>
+      <w:r>
+        <w:t xml:space="preserve"> e Ti Rio. Espera-se continuar contando com a colaboração e crítica de todos os usuários para poder sempre melhorar </w:t>
+      </w:r>
+      <w:r>
+        <w:t xml:space="preserve">o </w:t>
+      </w:r>
+      <w:r>
+        <w:t>sistema</w:t>
+      </w:r>
+      <w:r>
+        <w:t>.</w:t>
+      </w:r>
+    </w:p>
+    <w:p>
+      <w:pPr>
+        <w:ind w:firstLine="709"/>
+      </w:pPr>
+      <w:r>
+        <w:t xml:space="preserve">O </w:t>
+      </w:r>
+      <w:r>
+        <w:rPr>
+          <w:b/>
+        </w:rPr>
+        <w:t>Run.codes</w:t>
+      </w:r>
+      <w:r>
+        <w:t xml:space="preserve"> é disponibilizado </w:t>
+      </w:r>
+      <w:r>
+        <w:t>gratuitamente</w:t>
+      </w:r>
+      <w:r>
+        <w:t xml:space="preserve"> apenas para universidades públicas. Aqueles interessados devem entrar em contato com os criadores da plataforma por e-mail (</w:t>
+      </w:r>
+      <w:hyperlink r:id="rId16" w:history="1">
+        <w:r>
+          <w:rPr>
+            <w:rStyle w:val="Hyperlink"/>
+          </w:rPr>
+          <w:t>felipelageduarte@run.codes</w:t>
+        </w:r>
+      </w:hyperlink>
+      <w:r>
+        <w:t xml:space="preserve"> ou </w:t>
+      </w:r>
+      <w:hyperlink r:id="rId17" w:history="1">
+        <w:r>
+          <w:rPr>
+            <w:rStyle w:val="Hyperlink"/>
+          </w:rPr>
+          <w:t>fabio@run.codes</w:t>
+        </w:r>
+      </w:hyperlink>
+      <w:r>
+        <w:t>).</w:t>
+      </w:r>
+    </w:p>
+    <w:p>
+      <w:pPr>
+        <w:ind w:firstLine="709"/>
+      </w:pPr>
+    </w:p>
     <w:p>
       <w:pPr>
         <w:spacing w:after="160" w:line="259" w:lineRule="auto"/>
@@ -352,6 +597,10 @@
     <w:p/>
     <w:sdt>
       <w:sdtPr>
+        <w:rPr>
+          <w:b/>
+          <w:sz w:val="28"/>
+        </w:rPr>
         <w:id w:val="-658462472"/>
         <w:docPartObj>
           <w:docPartGallery w:val="Table of Contents"/>
@@ -360,16 +609,24 @@
       </w:sdtPr>
       <w:sdtEndPr>
         <w:rPr>
-          <w:b/>
           <w:bCs/>
+          <w:sz w:val="24"/>
         </w:rPr>
       </w:sdtEndPr>
       <w:sdtContent>
         <w:p>
           <w:pPr>
             <w:jc w:val="center"/>
+            <w:rPr>
+              <w:b/>
+              <w:sz w:val="28"/>
+            </w:rPr>
           </w:pPr>
           <w:r>
+            <w:rPr>
+              <w:b/>
+              <w:sz w:val="28"/>
+            </w:rPr>
             <w:t>ÍNDICE</w:t>
           </w:r>
         </w:p>
@@ -378,7 +635,7 @@
             <w:pStyle w:val="Sumrio1"/>
             <w:tabs>
               <w:tab w:val="left" w:pos="480"/>
-              <w:tab w:val="right" w:leader="dot" w:pos="9061"/>
+              <w:tab w:val="right" w:leader="dot" w:pos="9628"/>
             </w:tabs>
             <w:rPr>
               <w:rFonts w:asciiTheme="minorHAnsi" w:eastAsiaTheme="minorEastAsia" w:hAnsiTheme="minorHAnsi"/>
@@ -408,7 +665,7 @@
             </w:rPr>
             <w:fldChar w:fldCharType="separate"/>
           </w:r>
-          <w:hyperlink w:anchor="_Toc526597576" w:history="1">
+          <w:hyperlink w:anchor="_Toc526805707" w:history="1">
             <w:r>
               <w:rPr>
                 <w:rStyle w:val="Hyperlink"/>
@@ -451,7 +708,7 @@
                 <w:noProof/>
                 <w:webHidden/>
               </w:rPr>
-              <w:instrText xml:space="preserve"> PAGEREF _Toc526597576 \h </w:instrText>
+              <w:instrText xml:space="preserve"> PAGEREF _Toc526805707 \h </w:instrText>
             </w:r>
             <w:r>
               <w:rPr>
@@ -487,7 +744,7 @@
             <w:pStyle w:val="Sumrio2"/>
             <w:tabs>
               <w:tab w:val="left" w:pos="880"/>
-              <w:tab w:val="right" w:leader="dot" w:pos="9061"/>
+              <w:tab w:val="right" w:leader="dot" w:pos="9628"/>
             </w:tabs>
             <w:rPr>
               <w:rFonts w:asciiTheme="minorHAnsi" w:eastAsiaTheme="minorEastAsia" w:hAnsiTheme="minorHAnsi"/>
@@ -496,7 +753,7 @@
               <w:lang w:eastAsia="pt-BR"/>
             </w:rPr>
           </w:pPr>
-          <w:hyperlink w:anchor="_Toc526597577" w:history="1">
+          <w:hyperlink w:anchor="_Toc526805708" w:history="1">
             <w:r>
               <w:rPr>
                 <w:rStyle w:val="Hyperlink"/>
@@ -518,7 +775,7 @@
                 <w:rStyle w:val="Hyperlink"/>
                 <w:noProof/>
               </w:rPr>
-              <w:t>Funcionamento do Sistema</w:t>
+              <w:t>Características Funcionais</w:t>
             </w:r>
             <w:r>
               <w:rPr>
@@ -539,7 +796,7 @@
                 <w:noProof/>
                 <w:webHidden/>
               </w:rPr>
-              <w:instrText xml:space="preserve"> PAGEREF _Toc526597577 \h </w:instrText>
+              <w:instrText xml:space="preserve"> PAGEREF _Toc526805708 \h </w:instrText>
             </w:r>
             <w:r>
               <w:rPr>
@@ -572,10 +829,10 @@
         </w:p>
         <w:p>
           <w:pPr>
-            <w:pStyle w:val="Sumrio1"/>
+            <w:pStyle w:val="Sumrio2"/>
             <w:tabs>
-              <w:tab w:val="left" w:pos="480"/>
-              <w:tab w:val="right" w:leader="dot" w:pos="9061"/>
+              <w:tab w:val="left" w:pos="880"/>
+              <w:tab w:val="right" w:leader="dot" w:pos="9628"/>
             </w:tabs>
             <w:rPr>
               <w:rFonts w:asciiTheme="minorHAnsi" w:eastAsiaTheme="minorEastAsia" w:hAnsiTheme="minorHAnsi"/>
@@ -584,13 +841,13 @@
               <w:lang w:eastAsia="pt-BR"/>
             </w:rPr>
           </w:pPr>
-          <w:hyperlink w:anchor="_Toc526597578" w:history="1">
+          <w:hyperlink w:anchor="_Toc526805709" w:history="1">
             <w:r>
               <w:rPr>
                 <w:rStyle w:val="Hyperlink"/>
                 <w:noProof/>
               </w:rPr>
-              <w:t>2.</w:t>
+              <w:t>1.2.</w:t>
             </w:r>
             <w:r>
               <w:rPr>
@@ -606,7 +863,7 @@
                 <w:rStyle w:val="Hyperlink"/>
                 <w:noProof/>
               </w:rPr>
-              <w:t>Sistema Run.codes</w:t>
+              <w:t>Funcionamento do Sistema</w:t>
             </w:r>
             <w:r>
               <w:rPr>
@@ -627,7 +884,7 @@
                 <w:noProof/>
                 <w:webHidden/>
               </w:rPr>
-              <w:instrText xml:space="preserve"> PAGEREF _Toc526597578 \h </w:instrText>
+              <w:instrText xml:space="preserve"> PAGEREF _Toc526805709 \h </w:instrText>
             </w:r>
             <w:r>
               <w:rPr>
@@ -663,7 +920,7 @@
             <w:pStyle w:val="Sumrio1"/>
             <w:tabs>
               <w:tab w:val="left" w:pos="480"/>
-              <w:tab w:val="right" w:leader="dot" w:pos="9061"/>
+              <w:tab w:val="right" w:leader="dot" w:pos="9628"/>
             </w:tabs>
             <w:rPr>
               <w:rFonts w:asciiTheme="minorHAnsi" w:eastAsiaTheme="minorEastAsia" w:hAnsiTheme="minorHAnsi"/>
@@ -672,13 +929,13 @@
               <w:lang w:eastAsia="pt-BR"/>
             </w:rPr>
           </w:pPr>
-          <w:hyperlink w:anchor="_Toc526597579" w:history="1">
+          <w:hyperlink w:anchor="_Toc526805710" w:history="1">
             <w:r>
               <w:rPr>
                 <w:rStyle w:val="Hyperlink"/>
                 <w:noProof/>
               </w:rPr>
-              <w:t>3.</w:t>
+              <w:t>2.</w:t>
             </w:r>
             <w:r>
               <w:rPr>
@@ -694,7 +951,7 @@
                 <w:rStyle w:val="Hyperlink"/>
                 <w:noProof/>
               </w:rPr>
-              <w:t>Guia de Interface</w:t>
+              <w:t>Sistema Run.codes</w:t>
             </w:r>
             <w:r>
               <w:rPr>
@@ -715,7 +972,7 @@
                 <w:noProof/>
                 <w:webHidden/>
               </w:rPr>
-              <w:instrText xml:space="preserve"> PAGEREF _Toc526597579 \h </w:instrText>
+              <w:instrText xml:space="preserve"> PAGEREF _Toc526805710 \h </w:instrText>
             </w:r>
             <w:r>
               <w:rPr>
@@ -735,7 +992,7 @@
                 <w:noProof/>
                 <w:webHidden/>
               </w:rPr>
-              <w:t>3</w:t>
+              <w:t>4</w:t>
             </w:r>
             <w:r>
               <w:rPr>
@@ -748,10 +1005,10 @@
         </w:p>
         <w:p>
           <w:pPr>
-            <w:pStyle w:val="Sumrio2"/>
+            <w:pStyle w:val="Sumrio1"/>
             <w:tabs>
-              <w:tab w:val="left" w:pos="880"/>
-              <w:tab w:val="right" w:leader="dot" w:pos="9061"/>
+              <w:tab w:val="left" w:pos="480"/>
+              <w:tab w:val="right" w:leader="dot" w:pos="9628"/>
             </w:tabs>
             <w:rPr>
               <w:rFonts w:asciiTheme="minorHAnsi" w:eastAsiaTheme="minorEastAsia" w:hAnsiTheme="minorHAnsi"/>
@@ -760,13 +1017,13 @@
               <w:lang w:eastAsia="pt-BR"/>
             </w:rPr>
           </w:pPr>
-          <w:hyperlink w:anchor="_Toc526597580" w:history="1">
+          <w:hyperlink w:anchor="_Toc526805711" w:history="1">
             <w:r>
               <w:rPr>
                 <w:rStyle w:val="Hyperlink"/>
                 <w:noProof/>
               </w:rPr>
-              <w:t>3.1.</w:t>
+              <w:t>3.</w:t>
             </w:r>
             <w:r>
               <w:rPr>
@@ -782,7 +1039,7 @@
                 <w:rStyle w:val="Hyperlink"/>
                 <w:noProof/>
               </w:rPr>
-              <w:t>Professores e Monitores</w:t>
+              <w:t>Guia de Interface</w:t>
             </w:r>
             <w:r>
               <w:rPr>
@@ -803,7 +1060,7 @@
                 <w:noProof/>
                 <w:webHidden/>
               </w:rPr>
-              <w:instrText xml:space="preserve"> PAGEREF _Toc526597580 \h </w:instrText>
+              <w:instrText xml:space="preserve"> PAGEREF _Toc526805711 \h </w:instrText>
             </w:r>
             <w:r>
               <w:rPr>
@@ -823,7 +1080,7 @@
                 <w:noProof/>
                 <w:webHidden/>
               </w:rPr>
-              <w:t>3</w:t>
+              <w:t>5</w:t>
             </w:r>
             <w:r>
               <w:rPr>
@@ -839,7 +1096,7 @@
             <w:pStyle w:val="Sumrio2"/>
             <w:tabs>
               <w:tab w:val="left" w:pos="880"/>
-              <w:tab w:val="right" w:leader="dot" w:pos="9061"/>
+              <w:tab w:val="right" w:leader="dot" w:pos="9628"/>
             </w:tabs>
             <w:rPr>
               <w:rFonts w:asciiTheme="minorHAnsi" w:eastAsiaTheme="minorEastAsia" w:hAnsiTheme="minorHAnsi"/>
@@ -848,13 +1105,13 @@
               <w:lang w:eastAsia="pt-BR"/>
             </w:rPr>
           </w:pPr>
-          <w:hyperlink w:anchor="_Toc526597581" w:history="1">
+          <w:hyperlink w:anchor="_Toc526805712" w:history="1">
             <w:r>
               <w:rPr>
                 <w:rStyle w:val="Hyperlink"/>
                 <w:noProof/>
               </w:rPr>
-              <w:t>3.2.</w:t>
+              <w:t>3.1.</w:t>
             </w:r>
             <w:r>
               <w:rPr>
@@ -870,7 +1127,7 @@
                 <w:rStyle w:val="Hyperlink"/>
                 <w:noProof/>
               </w:rPr>
-              <w:t>Aluno</w:t>
+              <w:t>Professores e Monitores</w:t>
             </w:r>
             <w:r>
               <w:rPr>
@@ -891,7 +1148,7 @@
                 <w:noProof/>
                 <w:webHidden/>
               </w:rPr>
-              <w:instrText xml:space="preserve"> PAGEREF _Toc526597581 \h </w:instrText>
+              <w:instrText xml:space="preserve"> PAGEREF _Toc526805712 \h </w:instrText>
             </w:r>
             <w:r>
               <w:rPr>
@@ -911,7 +1168,7 @@
                 <w:noProof/>
                 <w:webHidden/>
               </w:rPr>
-              <w:t>3</w:t>
+              <w:t>5</w:t>
             </w:r>
             <w:r>
               <w:rPr>
@@ -924,10 +1181,10 @@
         </w:p>
         <w:p>
           <w:pPr>
-            <w:pStyle w:val="Sumrio3"/>
+            <w:pStyle w:val="Sumrio2"/>
             <w:tabs>
-              <w:tab w:val="left" w:pos="1320"/>
-              <w:tab w:val="right" w:leader="dot" w:pos="9061"/>
+              <w:tab w:val="left" w:pos="880"/>
+              <w:tab w:val="right" w:leader="dot" w:pos="9628"/>
             </w:tabs>
             <w:rPr>
               <w:rFonts w:asciiTheme="minorHAnsi" w:eastAsiaTheme="minorEastAsia" w:hAnsiTheme="minorHAnsi"/>
@@ -936,13 +1193,13 @@
               <w:lang w:eastAsia="pt-BR"/>
             </w:rPr>
           </w:pPr>
-          <w:hyperlink w:anchor="_Toc526597582" w:history="1">
+          <w:hyperlink w:anchor="_Toc526805713" w:history="1">
             <w:r>
               <w:rPr>
                 <w:rStyle w:val="Hyperlink"/>
                 <w:noProof/>
               </w:rPr>
-              <w:t>3.2.1.</w:t>
+              <w:t>3.2.</w:t>
             </w:r>
             <w:r>
               <w:rPr>
@@ -958,7 +1215,7 @@
                 <w:rStyle w:val="Hyperlink"/>
                 <w:noProof/>
               </w:rPr>
-              <w:t>Cadastro</w:t>
+              <w:t>Aluno</w:t>
             </w:r>
             <w:r>
               <w:rPr>
@@ -979,7 +1236,7 @@
                 <w:noProof/>
                 <w:webHidden/>
               </w:rPr>
-              <w:instrText xml:space="preserve"> PAGEREF _Toc526597582 \h </w:instrText>
+              <w:instrText xml:space="preserve"> PAGEREF _Toc526805713 \h </w:instrText>
             </w:r>
             <w:r>
               <w:rPr>
@@ -999,7 +1256,7 @@
                 <w:noProof/>
                 <w:webHidden/>
               </w:rPr>
-              <w:t>4</w:t>
+              <w:t>5</w:t>
             </w:r>
             <w:r>
               <w:rPr>
@@ -1012,10 +1269,10 @@
         </w:p>
         <w:p>
           <w:pPr>
-            <w:pStyle w:val="Sumrio1"/>
+            <w:pStyle w:val="Sumrio3"/>
             <w:tabs>
-              <w:tab w:val="left" w:pos="480"/>
-              <w:tab w:val="right" w:leader="dot" w:pos="9061"/>
+              <w:tab w:val="left" w:pos="1320"/>
+              <w:tab w:val="right" w:leader="dot" w:pos="9628"/>
             </w:tabs>
             <w:rPr>
               <w:rFonts w:asciiTheme="minorHAnsi" w:eastAsiaTheme="minorEastAsia" w:hAnsiTheme="minorHAnsi"/>
@@ -1024,13 +1281,13 @@
               <w:lang w:eastAsia="pt-BR"/>
             </w:rPr>
           </w:pPr>
-          <w:hyperlink w:anchor="_Toc526597583" w:history="1">
+          <w:hyperlink w:anchor="_Toc526805714" w:history="1">
             <w:r>
               <w:rPr>
                 <w:rStyle w:val="Hyperlink"/>
                 <w:noProof/>
               </w:rPr>
-              <w:t>4.</w:t>
+              <w:t>3.2.1.</w:t>
             </w:r>
             <w:r>
               <w:rPr>
@@ -1046,7 +1303,7 @@
                 <w:rStyle w:val="Hyperlink"/>
                 <w:noProof/>
               </w:rPr>
-              <w:t>Referências Bibliográficas</w:t>
+              <w:t>Cadastro</w:t>
             </w:r>
             <w:r>
               <w:rPr>
@@ -1067,7 +1324,7 @@
                 <w:noProof/>
                 <w:webHidden/>
               </w:rPr>
-              <w:instrText xml:space="preserve"> PAGEREF _Toc526597583 \h </w:instrText>
+              <w:instrText xml:space="preserve"> PAGEREF _Toc526805714 \h </w:instrText>
             </w:r>
             <w:r>
               <w:rPr>
@@ -1087,7 +1344,7 @@
                 <w:noProof/>
                 <w:webHidden/>
               </w:rPr>
-              <w:t>7</w:t>
+              <w:t>6</w:t>
             </w:r>
             <w:r>
               <w:rPr>
@@ -1099,6 +1356,104 @@
           </w:hyperlink>
         </w:p>
         <w:p>
+          <w:pPr>
+            <w:pStyle w:val="Sumrio1"/>
+            <w:tabs>
+              <w:tab w:val="left" w:pos="480"/>
+              <w:tab w:val="right" w:leader="dot" w:pos="9628"/>
+            </w:tabs>
+            <w:rPr>
+              <w:rFonts w:asciiTheme="minorHAnsi" w:eastAsiaTheme="minorEastAsia" w:hAnsiTheme="minorHAnsi"/>
+              <w:noProof/>
+              <w:sz w:val="22"/>
+              <w:lang w:eastAsia="pt-BR"/>
+            </w:rPr>
+          </w:pPr>
+          <w:hyperlink w:anchor="_Toc526805715" w:history="1">
+            <w:r>
+              <w:rPr>
+                <w:rStyle w:val="Hyperlink"/>
+                <w:noProof/>
+              </w:rPr>
+              <w:t>4.</w:t>
+            </w:r>
+            <w:r>
+              <w:rPr>
+                <w:rFonts w:asciiTheme="minorHAnsi" w:eastAsiaTheme="minorEastAsia" w:hAnsiTheme="minorHAnsi"/>
+                <w:noProof/>
+                <w:sz w:val="22"/>
+                <w:lang w:eastAsia="pt-BR"/>
+              </w:rPr>
+              <w:tab/>
+            </w:r>
+            <w:r>
+              <w:rPr>
+                <w:rStyle w:val="Hyperlink"/>
+                <w:noProof/>
+              </w:rPr>
+              <w:t>Referências Bibliográficas</w:t>
+            </w:r>
+            <w:r>
+              <w:rPr>
+                <w:noProof/>
+                <w:webHidden/>
+              </w:rPr>
+              <w:tab/>
+            </w:r>
+            <w:r>
+              <w:rPr>
+                <w:noProof/>
+                <w:webHidden/>
+              </w:rPr>
+              <w:fldChar w:fldCharType="begin"/>
+            </w:r>
+            <w:r>
+              <w:rPr>
+                <w:noProof/>
+                <w:webHidden/>
+              </w:rPr>
+              <w:instrText xml:space="preserve"> PAGEREF _Toc526805715 \h </w:instrText>
+            </w:r>
+            <w:r>
+              <w:rPr>
+                <w:noProof/>
+                <w:webHidden/>
+              </w:rPr>
+            </w:r>
+            <w:r>
+              <w:rPr>
+                <w:noProof/>
+                <w:webHidden/>
+              </w:rPr>
+              <w:fldChar w:fldCharType="separate"/>
+            </w:r>
+            <w:r>
+              <w:rPr>
+                <w:noProof/>
+                <w:webHidden/>
+              </w:rPr>
+              <w:t>9</w:t>
+            </w:r>
+            <w:r>
+              <w:rPr>
+                <w:noProof/>
+                <w:webHidden/>
+              </w:rPr>
+              <w:fldChar w:fldCharType="end"/>
+            </w:r>
+          </w:hyperlink>
+        </w:p>
+        <w:p>
+          <w:pPr>
+            <w:sectPr>
+              <w:footerReference w:type="default" r:id="rId18"/>
+              <w:pgSz w:w="11906" w:h="16838"/>
+              <w:pgMar w:top="1134" w:right="1134" w:bottom="1134" w:left="1134" w:header="709" w:footer="709" w:gutter="0"/>
+              <w:pgNumType w:fmt="lowerRoman" w:start="1"/>
+              <w:cols w:space="708"/>
+              <w:docGrid w:linePitch="360"/>
+            </w:sectPr>
+          </w:pPr>
           <w:r>
             <w:rPr>
               <w:b/>
@@ -1111,58 +1466,692 @@
     </w:sdt>
     <w:p>
       <w:pPr>
-        <w:spacing w:after="160" w:line="259" w:lineRule="auto"/>
-        <w:rPr>
-          <w:rFonts w:eastAsiaTheme="majorEastAsia" w:cstheme="majorBidi"/>
-          <w:sz w:val="28"/>
-          <w:szCs w:val="32"/>
-        </w:rPr>
-        <w:sectPr>
-          <w:footerReference w:type="default" r:id="rId16"/>
-          <w:pgSz w:w="11906" w:h="16838"/>
-          <w:pgMar w:top="1701" w:right="1134" w:bottom="1134" w:left="1701" w:header="708" w:footer="708" w:gutter="0"/>
-          <w:pgNumType w:fmt="lowerRoman" w:start="1"/>
-          <w:cols w:space="708"/>
-          <w:docGrid w:linePitch="360"/>
-        </w:sectPr>
-      </w:pPr>
-    </w:p>
-    <w:p>
-      <w:pPr>
         <w:pStyle w:val="Ttulo1"/>
       </w:pPr>
-      <w:bookmarkStart w:id="4" w:name="_Toc526597576"/>
+      <w:bookmarkStart w:id="3" w:name="_Toc526805707"/>
+      <w:bookmarkEnd w:id="0"/>
       <w:bookmarkEnd w:id="1"/>
       <w:bookmarkEnd w:id="2"/>
-      <w:bookmarkEnd w:id="3"/>
       <w:r>
         <w:lastRenderedPageBreak/>
         <w:t>Introdução</w:t>
       </w:r>
+      <w:bookmarkEnd w:id="3"/>
+    </w:p>
+    <w:p>
+      <w:pPr>
+        <w:ind w:firstLine="709"/>
+        <w:rPr>
+          <w:rFonts w:cs="Arial"/>
+        </w:rPr>
+      </w:pPr>
+      <w:r>
+        <w:rPr>
+          <w:rFonts w:cs="Arial"/>
+        </w:rPr>
+        <w:t xml:space="preserve">O </w:t>
+      </w:r>
+      <w:r>
+        <w:rPr>
+          <w:rFonts w:cs="Arial"/>
+          <w:b/>
+        </w:rPr>
+        <w:t>Run.codes</w:t>
+      </w:r>
+      <w:r>
+        <w:rPr>
+          <w:rFonts w:cs="Arial"/>
+        </w:rPr>
+        <w:t xml:space="preserve"> é um sistema de submissão e correção automática de exercícios de programação, com suporte a diversas linguagens como Python, Java, C/C++, R, </w:t>
+      </w:r>
+      <w:proofErr w:type="spellStart"/>
+      <w:r>
+        <w:rPr>
+          <w:rFonts w:cs="Arial"/>
+        </w:rPr>
+        <w:t>Portugol</w:t>
+      </w:r>
+      <w:proofErr w:type="spellEnd"/>
+      <w:r>
+        <w:rPr>
+          <w:rFonts w:cs="Arial"/>
+        </w:rPr>
+        <w:t>, entre outras.</w:t>
+      </w:r>
+    </w:p>
+    <w:p>
+      <w:pPr>
+        <w:ind w:firstLine="709"/>
+      </w:pPr>
+      <w:r>
+        <w:t>A ferramenta possibilita que os estudantes cadastrem seus trabalhos de programação</w:t>
+      </w:r>
+      <w:r>
+        <w:t xml:space="preserve"> </w:t>
+      </w:r>
+      <w:r>
+        <w:t>on-line e aguardem alguns segundos até que o resultado da correção apareça. Com isso, o aluno acompanha seus resultados rapidamente e o trabalho do professor é reduzido, permitindo que ele dedique menos tempo à correção, somente conferindo a análise do programa.</w:t>
+      </w:r>
+    </w:p>
+    <w:p>
+      <w:pPr>
+        <w:ind w:firstLine="709"/>
+        <w:rPr>
+          <w:rFonts w:cs="Arial"/>
+        </w:rPr>
+      </w:pPr>
+      <w:r>
+        <w:rPr>
+          <w:rFonts w:cs="Arial"/>
+        </w:rPr>
+        <w:t>Pode-se caracterizar o sistema por algumas características funcionais:</w:t>
+      </w:r>
+    </w:p>
+    <w:p>
+      <w:pPr>
+        <w:rPr>
+          <w:rFonts w:cs="Arial"/>
+        </w:rPr>
+      </w:pPr>
+    </w:p>
+    <w:p>
+      <w:pPr>
+        <w:pStyle w:val="Ttulo2"/>
+      </w:pPr>
+      <w:bookmarkStart w:id="4" w:name="_Toc526805708"/>
+      <w:r>
+        <w:t>Características Funcionais</w:t>
+      </w:r>
       <w:bookmarkEnd w:id="4"/>
     </w:p>
     <w:p>
       <w:pPr>
-        <w:ind w:firstLine="360"/>
-        <w:jc w:val="both"/>
-      </w:pPr>
-      <w:r>
-        <w:t>A plataforma online Run.codes é de autoria de dois alunos do Instituto de Ciências Matemáticas e de Computação (ICMC) da Universidade de São Paulo (USP), em São Carlos, Felipe Duarte e Fábio Sikansi. Seu projeto é um sistema de</w:t>
-      </w:r>
-      <w:r>
-        <w:t xml:space="preserve"> submissão e correção automática de trabalhos de programaçã</w:t>
-      </w:r>
-      <w:r>
-        <w:t>o</w:t>
+        <w:pStyle w:val="PargrafodaLista"/>
+        <w:numPr>
+          <w:ilvl w:val="0"/>
+          <w:numId w:val="11"/>
+        </w:numPr>
+      </w:pPr>
+      <w:r>
+        <w:t>Feedback imediato</w:t>
+      </w:r>
+    </w:p>
+    <w:p>
+      <w:pPr>
+        <w:ind w:firstLine="709"/>
+      </w:pPr>
+      <w:r>
+        <w:t xml:space="preserve">O </w:t>
+      </w:r>
+      <w:r>
+        <w:rPr>
+          <w:b/>
+        </w:rPr>
+        <w:t xml:space="preserve">Run.codes </w:t>
+      </w:r>
+      <w:r>
+        <w:t xml:space="preserve">conta com uma arquitetura elástica para a correção de programas de computador, a qual disponibiliza recursos de acordo com a quantidade de submissões realizadas. Dessa maneira a correção de trabalhos e exercícios é feita no menor prazo possível. </w:t>
+      </w:r>
+    </w:p>
+    <w:p>
+      <w:pPr>
+        <w:pStyle w:val="PargrafodaLista"/>
+        <w:numPr>
+          <w:ilvl w:val="0"/>
+          <w:numId w:val="7"/>
+        </w:numPr>
+        <w:spacing w:after="160" w:line="259" w:lineRule="auto"/>
+      </w:pPr>
+      <w:r>
+        <w:t>Cada submissão é corrigida em segundos</w:t>
+      </w:r>
+    </w:p>
+    <w:p>
+      <w:pPr>
+        <w:pStyle w:val="PargrafodaLista"/>
+        <w:numPr>
+          <w:ilvl w:val="0"/>
+          <w:numId w:val="7"/>
+        </w:numPr>
+        <w:spacing w:after="160" w:line="259" w:lineRule="auto"/>
+      </w:pPr>
+      <w:r>
+        <w:t>O aluno verifica sua nota e detalhes sobre suas correções automáticas</w:t>
+      </w:r>
+    </w:p>
+    <w:p>
+      <w:pPr>
+        <w:pStyle w:val="PargrafodaLista"/>
+        <w:numPr>
+          <w:ilvl w:val="0"/>
+          <w:numId w:val="7"/>
+        </w:numPr>
+      </w:pPr>
+      <w:r>
+        <w:t>O professor acompanha o desempenho e a evolução de seus alunos</w:t>
+      </w:r>
+    </w:p>
+    <w:p>
+      <w:pPr>
+        <w:pStyle w:val="PargrafodaLista"/>
+        <w:numPr>
+          <w:ilvl w:val="0"/>
+          <w:numId w:val="11"/>
+        </w:numPr>
+      </w:pPr>
+      <w:r>
+        <w:t>Correção automática</w:t>
+      </w:r>
+    </w:p>
+    <w:p>
+      <w:pPr>
+        <w:ind w:firstLine="709"/>
+      </w:pPr>
+      <w:r>
+        <w:t xml:space="preserve">O professor conta com diferentes abordagens para a definição de casos de teste. Por exemplo, o professor pode definir que a saída esperada para o programa do aluno seja um resultado específico ou esteja dentro de um intervalo numérico. O </w:t>
+      </w:r>
+      <w:r>
+        <w:rPr>
+          <w:b/>
+        </w:rPr>
+        <w:t>Run.codes</w:t>
+      </w:r>
+      <w:r>
+        <w:t xml:space="preserve"> oferece:</w:t>
+      </w:r>
+    </w:p>
+    <w:p>
+      <w:pPr>
+        <w:pStyle w:val="PargrafodaLista"/>
+        <w:numPr>
+          <w:ilvl w:val="0"/>
+          <w:numId w:val="9"/>
+        </w:numPr>
+      </w:pPr>
+      <w:r>
+        <w:lastRenderedPageBreak/>
+        <w:t>Comparação de saídas textuais</w:t>
+      </w:r>
+    </w:p>
+    <w:p>
+      <w:pPr>
+        <w:pStyle w:val="PargrafodaLista"/>
+        <w:numPr>
+          <w:ilvl w:val="0"/>
+          <w:numId w:val="9"/>
+        </w:numPr>
+      </w:pPr>
+      <w:r>
+        <w:t>Comparação de saídas dentro de um intervalo numérico</w:t>
+      </w:r>
+    </w:p>
+    <w:p>
+      <w:pPr>
+        <w:pStyle w:val="PargrafodaLista"/>
+        <w:numPr>
+          <w:ilvl w:val="0"/>
+          <w:numId w:val="9"/>
+        </w:numPr>
+      </w:pPr>
+      <w:r>
+        <w:t>Comparação de arquivos binários</w:t>
+      </w:r>
+    </w:p>
+    <w:p>
+      <w:pPr>
+        <w:pStyle w:val="PargrafodaLista"/>
+        <w:keepNext/>
+        <w:numPr>
+          <w:ilvl w:val="0"/>
+          <w:numId w:val="11"/>
+        </w:numPr>
+      </w:pPr>
+      <w:r>
+        <w:t>Segurança na Correção</w:t>
+      </w:r>
+    </w:p>
+    <w:p>
+      <w:pPr>
+        <w:keepNext/>
+        <w:ind w:firstLine="709"/>
+      </w:pPr>
+      <w:r>
+        <w:t xml:space="preserve">O </w:t>
+      </w:r>
+      <w:r>
+        <w:rPr>
+          <w:b/>
+        </w:rPr>
+        <w:t>Run.codes</w:t>
+      </w:r>
+      <w:r>
+        <w:t xml:space="preserve"> está integrado com um dos verificadores de plágio mais utilizados no mundo. Assim, o professor pode verificar os níveis de similaridade entre os trabalhos apresentados mesmo entre códigos artificialmente modificados</w:t>
+      </w:r>
+    </w:p>
+    <w:p>
+      <w:pPr>
+        <w:pStyle w:val="PargrafodaLista"/>
+        <w:keepNext/>
+        <w:numPr>
+          <w:ilvl w:val="0"/>
+          <w:numId w:val="8"/>
+        </w:numPr>
+      </w:pPr>
+      <w:r>
+        <w:t>Estatísticas e entregas e desempenho da turma</w:t>
+      </w:r>
+    </w:p>
+    <w:p>
+      <w:pPr>
+        <w:pStyle w:val="PargrafodaLista"/>
+        <w:keepNext/>
+        <w:numPr>
+          <w:ilvl w:val="0"/>
+          <w:numId w:val="8"/>
+        </w:numPr>
+      </w:pPr>
+      <w:r>
+        <w:t>Verificação de similaridade entre todos os exercícios e trabalhos de uma turma</w:t>
+      </w:r>
+    </w:p>
+    <w:p>
+      <w:pPr>
+        <w:pStyle w:val="PargrafodaLista"/>
+        <w:keepNext/>
+        <w:numPr>
+          <w:ilvl w:val="0"/>
+          <w:numId w:val="8"/>
+        </w:numPr>
+      </w:pPr>
+      <w:r>
+        <w:t>Resultados de similaridade entre programas</w:t>
+      </w:r>
+    </w:p>
+    <w:p>
+      <w:pPr>
+        <w:spacing w:after="160" w:line="259" w:lineRule="auto"/>
+        <w:jc w:val="left"/>
+      </w:pPr>
+      <w:r>
+        <w:br w:type="page"/>
+      </w:r>
+    </w:p>
+    <w:p>
+      <w:pPr>
+        <w:pStyle w:val="Ttulo1"/>
+      </w:pPr>
+      <w:bookmarkStart w:id="5" w:name="_Toc526805709"/>
+      <w:r>
+        <w:lastRenderedPageBreak/>
+        <w:t>Linguagens Suportadas</w:t>
+      </w:r>
+    </w:p>
+    <w:p>
+      <w:pPr>
+        <w:ind w:firstLine="709"/>
+      </w:pPr>
+      <w:r>
+        <w:t xml:space="preserve">O sistema do Run.codes suporta as linguagens de programação listadas abaixo. As submissões podem ser realizadas em um arquivo único ou em diversos arquivos compactados em um arquivo Zip com </w:t>
+      </w:r>
+      <w:r>
+        <w:rPr>
+          <w:b/>
+        </w:rPr>
+        <w:t>Makefile</w:t>
+      </w:r>
+      <w:r>
+        <w:t xml:space="preserve">. O Run.codes também pode ser utilizado como gestor de entrega de trabalhos comuns (sem correção automática). Se você deseja utilizar uma linguagem não listada abaixo entre em </w:t>
+      </w:r>
+      <w:r>
+        <w:rPr>
+          <w:b/>
+        </w:rPr>
+        <w:t>contato</w:t>
+      </w:r>
+      <w:r>
+        <w:rPr>
+          <w:b/>
+        </w:rPr>
+        <w:t xml:space="preserve"> </w:t>
+      </w:r>
+      <w:r>
+        <w:t>que a sua implementação será avaliada pela equipe do site.</w:t>
+      </w:r>
+    </w:p>
+    <w:p>
+      <w:pPr>
+        <w:pStyle w:val="PargrafodaLista"/>
+        <w:numPr>
+          <w:ilvl w:val="0"/>
+          <w:numId w:val="12"/>
+        </w:numPr>
+      </w:pPr>
+      <w:r>
+        <w:t>Linguagem compilada ou Linguagem interpretada</w:t>
+      </w:r>
+    </w:p>
+    <w:p>
+      <w:pPr>
+        <w:ind w:firstLine="709"/>
+      </w:pPr>
+      <w:r>
+        <w:t xml:space="preserve">Formatos aceitos: </w:t>
+      </w:r>
+      <w:proofErr w:type="spellStart"/>
+      <w:r>
+        <w:t>Haskel</w:t>
+      </w:r>
+      <w:proofErr w:type="spellEnd"/>
+      <w:r>
+        <w:t xml:space="preserve"> (".</w:t>
+      </w:r>
+      <w:proofErr w:type="spellStart"/>
+      <w:r>
+        <w:t>hs</w:t>
+      </w:r>
+      <w:proofErr w:type="spellEnd"/>
+      <w:r>
+        <w:t xml:space="preserve">"), </w:t>
+      </w:r>
+      <w:proofErr w:type="spellStart"/>
+      <w:r>
+        <w:t>Portugol</w:t>
+      </w:r>
+      <w:proofErr w:type="spellEnd"/>
+      <w:r>
+        <w:t xml:space="preserve"> (".por"), C (".</w:t>
+      </w:r>
+      <w:proofErr w:type="spellStart"/>
+      <w:r>
+        <w:t>cpp</w:t>
+      </w:r>
+      <w:proofErr w:type="spellEnd"/>
+      <w:r>
+        <w:t xml:space="preserve">"), Fortran (".f90"), ZIP </w:t>
+      </w:r>
+      <w:proofErr w:type="spellStart"/>
+      <w:r>
+        <w:t>Makefile</w:t>
+      </w:r>
+      <w:proofErr w:type="spellEnd"/>
+      <w:r>
+        <w:t xml:space="preserve"> (".zip"), Pascal (".</w:t>
+      </w:r>
+      <w:proofErr w:type="spellStart"/>
+      <w:r>
+        <w:t>pas</w:t>
+      </w:r>
+      <w:proofErr w:type="spellEnd"/>
+      <w:r>
+        <w:t>"), Java 8 (".</w:t>
+      </w:r>
+      <w:proofErr w:type="spellStart"/>
+      <w:r>
+        <w:t>java</w:t>
+      </w:r>
+      <w:proofErr w:type="spellEnd"/>
+      <w:r>
+        <w:t>"), C (".c"), Python 3 (".</w:t>
+      </w:r>
+      <w:proofErr w:type="spellStart"/>
+      <w:r>
+        <w:t>py</w:t>
+      </w:r>
+      <w:proofErr w:type="spellEnd"/>
+      <w:r>
+        <w:t>").</w:t>
+      </w:r>
+    </w:p>
+    <w:p>
+      <w:pPr>
+        <w:pStyle w:val="PargrafodaLista"/>
+        <w:numPr>
+          <w:ilvl w:val="0"/>
+          <w:numId w:val="12"/>
+        </w:numPr>
+      </w:pPr>
+      <w:r>
+        <w:t>Arquivos Simples</w:t>
+      </w:r>
+    </w:p>
+    <w:p>
+      <w:pPr>
+        <w:ind w:firstLine="709"/>
+      </w:pPr>
+      <w:r>
+        <w:t xml:space="preserve">Formatos aceitos: Zip (".zip") com </w:t>
+      </w:r>
+      <w:proofErr w:type="spellStart"/>
+      <w:r>
+        <w:rPr>
+          <w:b/>
+        </w:rPr>
+        <w:t>Makefile</w:t>
+      </w:r>
+      <w:proofErr w:type="spellEnd"/>
+      <w:r>
+        <w:t>, PDF (".</w:t>
+      </w:r>
+      <w:proofErr w:type="spellStart"/>
+      <w:r>
+        <w:t>pdf</w:t>
+      </w:r>
+      <w:proofErr w:type="spellEnd"/>
+      <w:r>
+        <w:t>") e Texto (".</w:t>
+      </w:r>
+      <w:proofErr w:type="spellStart"/>
+      <w:r>
+        <w:t>txt</w:t>
+      </w:r>
+      <w:proofErr w:type="spellEnd"/>
+      <w:r>
+        <w:t>").</w:t>
+      </w:r>
+    </w:p>
+    <w:p>
+      <w:pPr>
+        <w:pStyle w:val="Ttulo1"/>
+      </w:pPr>
+      <w:r>
+        <w:t>Funcionamento do Sistema</w:t>
+      </w:r>
+      <w:bookmarkEnd w:id="5"/>
+    </w:p>
+    <w:p>
+      <w:pPr>
+        <w:pStyle w:val="Ttulo2"/>
+      </w:pPr>
+      <w:r>
+        <w:t>Procedimento</w:t>
+      </w:r>
+    </w:p>
+    <w:p>
+      <w:pPr>
+        <w:pStyle w:val="Ttulo3"/>
+      </w:pPr>
+      <w:r>
+        <w:t>Professor</w:t>
+      </w:r>
+    </w:p>
+    <w:p>
+      <w:pPr>
+        <w:ind w:firstLine="709"/>
+      </w:pPr>
+      <w:r>
+        <w:t xml:space="preserve">Para utilizar o </w:t>
+      </w:r>
+      <w:r>
+        <w:rPr>
+          <w:b/>
+        </w:rPr>
+        <w:t>Run.codes</w:t>
+      </w:r>
+      <w:r>
+        <w:t xml:space="preserve"> o</w:t>
+      </w:r>
+      <w:r>
+        <w:t xml:space="preserve"> educador deve cadastrar-se e criar uma disciplina. Em seguida, faz</w:t>
+      </w:r>
+      <w:r>
+        <w:t>-se</w:t>
+      </w:r>
+      <w:r>
+        <w:t xml:space="preserve"> a inserção de exercícios, incluindo sua resposta correta em código fonte e uma descrição da proposta para os alunos.</w:t>
+      </w:r>
+      <w:r>
+        <w:t xml:space="preserve"> É necessário também criar os casos de teste dos exercícios.</w:t>
+      </w:r>
+    </w:p>
+    <w:p>
+      <w:pPr>
+        <w:pStyle w:val="Ttulo3"/>
+      </w:pPr>
+      <w:r>
+        <w:t>Aluno</w:t>
+      </w:r>
+    </w:p>
+    <w:p>
+      <w:pPr>
+        <w:ind w:firstLine="709"/>
+      </w:pPr>
+      <w:r>
+        <w:t>Os alunos deverão acessar o Run.codes, cadastrar-se em sua disciplina e in</w:t>
+      </w:r>
+      <w:r>
+        <w:t>serir suas respostas aos exercícios. É necessário atenção dos alunos para a proposta do exercício, linguagens suportadas e formatação de entrada e saída de dados do exercício.</w:t>
+      </w:r>
+    </w:p>
+    <w:p>
+      <w:pPr>
+        <w:pStyle w:val="Ttulo2"/>
+      </w:pPr>
+      <w:r>
+        <w:lastRenderedPageBreak/>
+        <w:t>Correção Automática</w:t>
+      </w:r>
+    </w:p>
+    <w:p>
+      <w:pPr>
+        <w:ind w:firstLine="709"/>
+      </w:pPr>
+      <w:r>
+        <w:t xml:space="preserve">Uma das funcionalidades do site Run.codes é a de correção de exercícios. Esta </w:t>
+      </w:r>
+      <w:r>
+        <w:t>ocorre</w:t>
+      </w:r>
+      <w:r>
+        <w:t xml:space="preserve"> da seguinte maneira:</w:t>
+      </w:r>
+    </w:p>
+    <w:p>
+      <w:pPr>
+        <w:pStyle w:val="PargrafodaLista"/>
+        <w:numPr>
+          <w:ilvl w:val="0"/>
+          <w:numId w:val="13"/>
+        </w:numPr>
+      </w:pPr>
+      <w:r>
+        <w:t>O motor de correção pega o código submetido, verifica a linguagem e cria um container de execução do programa.</w:t>
+      </w:r>
+    </w:p>
+    <w:p>
+      <w:pPr>
+        <w:pStyle w:val="PargrafodaLista"/>
+        <w:numPr>
+          <w:ilvl w:val="0"/>
+          <w:numId w:val="13"/>
+        </w:numPr>
+      </w:pPr>
+      <w:r>
+        <w:t>O código do aluno é compilado (em linguagens com processo de compilação)</w:t>
+      </w:r>
+    </w:p>
+    <w:p>
+      <w:pPr>
+        <w:pStyle w:val="PargrafodaLista"/>
+        <w:numPr>
+          <w:ilvl w:val="0"/>
+          <w:numId w:val="13"/>
+        </w:numPr>
+      </w:pPr>
+      <w:r>
+        <w:t>O motor pega os casos de teste cadastrados pelo professor</w:t>
+      </w:r>
+    </w:p>
+    <w:p>
+      <w:pPr>
+        <w:pStyle w:val="PargrafodaLista"/>
+        <w:numPr>
+          <w:ilvl w:val="0"/>
+          <w:numId w:val="13"/>
+        </w:numPr>
+      </w:pPr>
+      <w:r>
+        <w:t>Para cada caso de teste, o código do aluno é executado para a entrada cadastrada. A saída é então comparada com a saída esperada que foi cadastrada pelo professor.</w:t>
+      </w:r>
+    </w:p>
+    <w:p>
+      <w:pPr>
+        <w:pStyle w:val="PargrafodaLista"/>
+        <w:numPr>
+          <w:ilvl w:val="0"/>
+          <w:numId w:val="13"/>
+        </w:numPr>
+      </w:pPr>
+      <w:r>
+        <w:t>A nota do aluno é proporcional ao número de casos de teste corretos.</w:t>
+      </w:r>
+    </w:p>
+    <w:p>
+      <w:pPr>
+        <w:ind w:firstLine="709"/>
+      </w:pPr>
+      <w:r>
+        <w:t xml:space="preserve">Ao inserir um exercício, o professor deverá escolher entre Linguagem compilada ou Linguagem interpretada ou </w:t>
+      </w:r>
+      <w:r>
+        <w:t>Arquivos Simples</w:t>
       </w:r>
       <w:r>
         <w:t>.</w:t>
       </w:r>
-      <w:r>
-        <w:t xml:space="preserve"> No entanto, também prevê a análise de plágio em </w:t>
-      </w:r>
-      <w:r>
-        <w:t>arquivos de código fonte e “.PDF”</w:t>
+      <w:bookmarkStart w:id="6" w:name="_Toc526805710"/>
+    </w:p>
+    <w:bookmarkEnd w:id="6"/>
+    <w:p>
+      <w:pPr>
+        <w:pStyle w:val="Ttulo2"/>
+      </w:pPr>
+      <w:r>
+        <w:t>Verificação de Similaridade</w:t>
+      </w:r>
+    </w:p>
+    <w:p>
+      <w:pPr>
+        <w:ind w:firstLine="709"/>
+      </w:pPr>
+      <w:r>
+        <w:t>O sistema utiliza uma ferramenta chamada MOSS (disponível em http://theory.stanford.edu/~aiken/moss), desenvolvida pela Universidade de Stanford, dos Estados Unidos. Sua função é a de analisar os exercícios providos pelos alunos da turma e avaliar a possibilidade de plágio. O sistema</w:t>
+      </w:r>
+      <w:r>
+        <w:t xml:space="preserve"> é capaz de indicar o grau de similaridade entre dois trabalhos por meio de porcentagem e alertar o docente.</w:t>
+      </w:r>
+      <w:r>
+        <w:t xml:space="preserve"> </w:t>
+      </w:r>
+    </w:p>
+    <w:p>
+      <w:r>
+        <w:t xml:space="preserve">Para mais informações leia o </w:t>
+      </w:r>
+      <w:r>
+        <w:rPr>
+          <w:b/>
+        </w:rPr>
+        <w:t>Anexo A</w:t>
       </w:r>
       <w:r>
         <w:t>.</w:t>
@@ -1171,352 +2160,47 @@
     <w:p>
       <w:pPr>
         <w:ind w:firstLine="709"/>
-        <w:jc w:val="both"/>
-      </w:pPr>
-      <w:r>
-        <w:t>O sistema</w:t>
-      </w:r>
-      <w:r>
-        <w:t xml:space="preserve"> tem </w:t>
-      </w:r>
-      <w:r>
-        <w:t xml:space="preserve">diversas </w:t>
-      </w:r>
-      <w:r>
-        <w:t xml:space="preserve">aplicações </w:t>
-      </w:r>
-      <w:r>
-        <w:t xml:space="preserve">para </w:t>
-      </w:r>
-      <w:r>
-        <w:t>instituições de</w:t>
-      </w:r>
-      <w:r>
-        <w:t xml:space="preserve"> ensino. Seja</w:t>
-      </w:r>
-      <w:r>
-        <w:t xml:space="preserve"> pela</w:t>
-      </w:r>
-      <w:r>
-        <w:t xml:space="preserve"> correção de </w:t>
-      </w:r>
-      <w:r>
-        <w:t>exercícios</w:t>
-      </w:r>
-      <w:r>
-        <w:t xml:space="preserve"> para as diversas disciplinas </w:t>
-      </w:r>
-      <w:r>
-        <w:t xml:space="preserve">de programação, seja para análise de plágio de </w:t>
-      </w:r>
-      <w:r>
-        <w:t>provas, testes, trabalhos de grupo e monografias</w:t>
-      </w:r>
-      <w:r>
-        <w:t>, o</w:t>
-      </w:r>
-      <w:r>
-        <w:t xml:space="preserve"> </w:t>
-      </w:r>
-      <w:r>
-        <w:t>Run</w:t>
-      </w:r>
-      <w:r>
-        <w:t>.</w:t>
-      </w:r>
-      <w:r>
-        <w:t xml:space="preserve">codes pode contribuir ao cenário acadêmico das instituições de ensino </w:t>
-      </w:r>
-      <w:r>
-        <w:t xml:space="preserve">de todo </w:t>
-      </w:r>
-      <w:r>
-        <w:t>país.</w:t>
-      </w:r>
-    </w:p>
-    <w:p>
-      <w:pPr>
-        <w:pStyle w:val="Ttulo2"/>
-      </w:pPr>
-      <w:bookmarkStart w:id="5" w:name="_Toc526597577"/>
-      <w:r>
-        <w:t>Funcionamento do Sistema</w:t>
-      </w:r>
-      <w:bookmarkEnd w:id="5"/>
-    </w:p>
-    <w:p>
-      <w:pPr>
-        <w:ind w:firstLine="709"/>
-        <w:jc w:val="both"/>
-      </w:pPr>
-      <w:r>
-        <w:t xml:space="preserve">O educador deve cadastrar-se e criar uma disciplina. Em seguida, faz a inserção de exercícios, incluindo sua resposta correta em código fonte Gabarito e uma descrição da proposta para os alunos. </w:t>
-      </w:r>
-    </w:p>
-    <w:p>
-      <w:pPr>
-        <w:ind w:firstLine="709"/>
-        <w:jc w:val="both"/>
-      </w:pPr>
-      <w:r>
-        <w:t>A</w:t>
-      </w:r>
-      <w:r>
-        <w:t xml:space="preserve"> ferramenta possibilita que os estudantes cadastrem on-line os trabalhos de programação realizados e aguardem alguns segundos até que o resultado da correção apareça.</w:t>
-      </w:r>
-      <w:r>
-        <w:t xml:space="preserve"> Com isso, o trabalho do professor é reduzido e ele pode dedicar seu tempo a </w:t>
-      </w:r>
-      <w:r>
-        <w:t>outros assuntos</w:t>
-      </w:r>
-      <w:r>
-        <w:t>, somente conferindo a correção do programa.</w:t>
-      </w:r>
-    </w:p>
-    <w:p>
-      <w:pPr>
-        <w:ind w:firstLine="709"/>
-        <w:jc w:val="both"/>
-      </w:pPr>
-      <w:r>
-        <w:t>O sistema utiliza uma ferramenta chamada MOSS (disponível em http://theory.stanford.edu/~aiken/moss), desenvolvida pela Universidade de Stanford, dos Estados Unidos. Sua função é a de analisar os exercícios providos pelos alunos da turma e avaliar a possibilidade de plágio. O sistema</w:t>
-      </w:r>
-      <w:r>
-        <w:t xml:space="preserve"> é capaz de indicar o grau de similaridade entre dois trabalhos por meio de porcentagem e alertar o docente.</w:t>
-      </w:r>
-    </w:p>
-    <w:p>
-      <w:pPr>
-        <w:ind w:firstLine="709"/>
-        <w:jc w:val="both"/>
-      </w:pPr>
-      <w:r>
-        <w:t xml:space="preserve">O Run.codes é disponibilizado </w:t>
-      </w:r>
-      <w:r>
-        <w:t>gratuitamente</w:t>
-      </w:r>
-      <w:r>
-        <w:t xml:space="preserve"> apenas para universidades públicas.</w:t>
-      </w:r>
-      <w:r>
-        <w:t xml:space="preserve"> </w:t>
-      </w:r>
-      <w:r>
-        <w:t>Aqueles</w:t>
-      </w:r>
-      <w:r>
-        <w:t xml:space="preserve"> interessados devem entrar em contato com os criadores da </w:t>
-      </w:r>
-      <w:r>
-        <w:t>plataforma</w:t>
-      </w:r>
-      <w:r>
-        <w:t xml:space="preserve"> por e-mail (</w:t>
-      </w:r>
-      <w:hyperlink r:id="rId17" w:history="1">
+      </w:pPr>
+      <w:r>
+        <w:rPr>
+          <w:rFonts w:hint="eastAsia"/>
+        </w:rPr>
+        <w:br w:type="page"/>
+      </w:r>
+    </w:p>
+    <w:p>
+      <w:pPr>
+        <w:pStyle w:val="Ttulo1"/>
+      </w:pPr>
+      <w:bookmarkStart w:id="7" w:name="_Toc526805711"/>
+      <w:r>
+        <w:lastRenderedPageBreak/>
+        <w:t>Guia de Interface</w:t>
+      </w:r>
+      <w:bookmarkEnd w:id="7"/>
+      <w:r>
+        <w:t xml:space="preserve"> do Aluno</w:t>
+      </w:r>
+    </w:p>
+    <w:p>
+      <w:pPr>
+        <w:pStyle w:val="PargrafodaLista"/>
+        <w:numPr>
+          <w:ilvl w:val="0"/>
+          <w:numId w:val="14"/>
+        </w:numPr>
+      </w:pPr>
+      <w:r>
+        <w:t xml:space="preserve">Acesse o site </w:t>
+      </w:r>
+      <w:hyperlink r:id="rId19" w:history="1">
         <w:r>
           <w:rPr>
             <w:rStyle w:val="Hyperlink"/>
           </w:rPr>
-          <w:t>felipelageduarte@run.codes</w:t>
+          <w:t>https://run.codes/</w:t>
         </w:r>
       </w:hyperlink>
-      <w:r>
-        <w:t xml:space="preserve"> ou </w:t>
-      </w:r>
-      <w:hyperlink r:id="rId18" w:history="1">
-        <w:r>
-          <w:rPr>
-            <w:rStyle w:val="Hyperlink"/>
-          </w:rPr>
-          <w:t>fabio@run.codes</w:t>
-        </w:r>
-      </w:hyperlink>
-      <w:r>
-        <w:t>).</w:t>
-      </w:r>
-    </w:p>
-    <w:p>
-      <w:pPr>
-        <w:spacing w:after="160" w:line="259" w:lineRule="auto"/>
-      </w:pPr>
-      <w:r>
-        <w:br w:type="page"/>
-      </w:r>
-    </w:p>
-    <w:p>
-      <w:pPr>
-        <w:pStyle w:val="Ttulo1"/>
-      </w:pPr>
-      <w:bookmarkStart w:id="6" w:name="_Toc526597578"/>
-      <w:r>
-        <w:lastRenderedPageBreak/>
-        <w:t>Sistema Run.codes</w:t>
-      </w:r>
-      <w:bookmarkEnd w:id="6"/>
-    </w:p>
-    <w:p>
-      <w:pPr>
-        <w:ind w:firstLine="709"/>
-        <w:jc w:val="both"/>
-      </w:pPr>
-      <w:r>
-        <w:t>Uma das funcionalidades do site Run.codes é a de correção de exercícios. Esta funciona da seguinte maneira:</w:t>
-      </w:r>
-    </w:p>
-    <w:p>
-      <w:pPr>
-        <w:pStyle w:val="PargrafodaLista"/>
-        <w:numPr>
-          <w:ilvl w:val="0"/>
-          <w:numId w:val="6"/>
-        </w:numPr>
-        <w:jc w:val="both"/>
-      </w:pPr>
-      <w:r>
-        <w:t>O motor de correção pega o código submetido, verifica a linguagem e cria um container de execução do programa.</w:t>
-      </w:r>
-    </w:p>
-    <w:p>
-      <w:pPr>
-        <w:pStyle w:val="PargrafodaLista"/>
-        <w:numPr>
-          <w:ilvl w:val="0"/>
-          <w:numId w:val="6"/>
-        </w:numPr>
-        <w:jc w:val="both"/>
-      </w:pPr>
-      <w:r>
-        <w:t>O código do aluno é compilado (em linguagens com processo de compilação)</w:t>
-      </w:r>
-    </w:p>
-    <w:p>
-      <w:pPr>
-        <w:pStyle w:val="PargrafodaLista"/>
-        <w:numPr>
-          <w:ilvl w:val="0"/>
-          <w:numId w:val="6"/>
-        </w:numPr>
-        <w:jc w:val="both"/>
-      </w:pPr>
-      <w:r>
-        <w:t>O motor pega os casos de teste cadastrados pelo professor</w:t>
-      </w:r>
-    </w:p>
-    <w:p>
-      <w:pPr>
-        <w:pStyle w:val="PargrafodaLista"/>
-        <w:numPr>
-          <w:ilvl w:val="0"/>
-          <w:numId w:val="6"/>
-        </w:numPr>
-        <w:jc w:val="both"/>
-      </w:pPr>
-      <w:r>
-        <w:t>Para cada caso de teste, o código do aluno é executado para a entrada cadastrada. A saída é então comparada com a saída esperada que foi cadastrada pelo professor.</w:t>
-      </w:r>
-    </w:p>
-    <w:p>
-      <w:pPr>
-        <w:pStyle w:val="PargrafodaLista"/>
-        <w:numPr>
-          <w:ilvl w:val="0"/>
-          <w:numId w:val="6"/>
-        </w:numPr>
-        <w:jc w:val="both"/>
-      </w:pPr>
-      <w:r>
-        <w:t>A nota do aluno é proporcional ao número de casos de teste corretos.</w:t>
-      </w:r>
-    </w:p>
-    <w:p>
-      <w:pPr>
-        <w:jc w:val="both"/>
-      </w:pPr>
-      <w:r>
-        <w:t xml:space="preserve"> </w:t>
-      </w:r>
-    </w:p>
-    <w:p>
-      <w:pPr>
-        <w:ind w:firstLine="709"/>
-        <w:jc w:val="both"/>
-      </w:pPr>
-      <w:r>
-        <w:t>Outra funcionalidade é a verificação de similaridade. Esta por sua vez funciona com uma integração ao sistema MOSS</w:t>
-      </w:r>
-      <w:r>
-        <w:t xml:space="preserve">, criado pela universidade de Stanford. </w:t>
-      </w:r>
-      <w:r>
-        <w:t>//theory.stanford.edu/~</w:t>
-      </w:r>
-      <w:proofErr w:type="spellStart"/>
-      <w:r>
-        <w:t>aiken</w:t>
-      </w:r>
-      <w:proofErr w:type="spellEnd"/>
-      <w:r>
-        <w:t>/</w:t>
-      </w:r>
-      <w:proofErr w:type="spellStart"/>
-      <w:r>
-        <w:t>moss</w:t>
-      </w:r>
-      <w:proofErr w:type="spellEnd"/>
-      <w:r>
-        <w:t>/</w:t>
-      </w:r>
-    </w:p>
-    <w:p>
-      <w:pPr>
-        <w:jc w:val="both"/>
-      </w:pPr>
-    </w:p>
-    <w:p>
-      <w:pPr>
-        <w:ind w:firstLine="709"/>
-        <w:jc w:val="both"/>
-      </w:pPr>
-      <w:r>
-        <w:rPr>
-          <w:rFonts w:hint="eastAsia"/>
-        </w:rPr>
-        <w:br w:type="page"/>
-      </w:r>
-    </w:p>
-    <w:p>
-      <w:pPr>
-        <w:pStyle w:val="Ttulo1"/>
-      </w:pPr>
-      <w:bookmarkStart w:id="7" w:name="_Toc526597579"/>
-      <w:r>
-        <w:lastRenderedPageBreak/>
-        <w:t>Guia de Interface</w:t>
-      </w:r>
-      <w:bookmarkEnd w:id="7"/>
-    </w:p>
-    <w:p>
-      <w:pPr>
-        <w:pStyle w:val="Ttulo2"/>
-      </w:pPr>
-      <w:bookmarkStart w:id="8" w:name="_Toc526597580"/>
-      <w:r>
-        <w:t>Professores e Monitores</w:t>
-      </w:r>
-      <w:bookmarkEnd w:id="8"/>
-    </w:p>
-    <w:p>
-      <w:pPr>
-        <w:pStyle w:val="Ttulo2"/>
-      </w:pPr>
-      <w:bookmarkStart w:id="9" w:name="_Toc526597581"/>
-      <w:r>
-        <w:t>Aluno</w:t>
-      </w:r>
-      <w:bookmarkEnd w:id="9"/>
     </w:p>
     <w:p>
       <w:pPr>
@@ -1537,7 +2221,19 @@
         <w:ind w:firstLine="709"/>
       </w:pPr>
       <w:r>
-        <w:t>Na tela inicial encontram-se as opções de cadastro ou LOGIN. Além disso nesta mesma página encontram-se informações gerais do site do sistema, assim como link para o site institucional onde mais informações sobre o projeto podem ser lidas.</w:t>
+        <w:t>Na tela inicial encontram-se as opções de cadastro ou LOGIN. Além disso nesta mesma página encontram-se informações gerais do sit</w:t>
+      </w:r>
+      <w:r>
+        <w:t>e</w:t>
+      </w:r>
+      <w:r>
+        <w:t xml:space="preserve">, assim como link para o site institucional onde mais informações sobre o projeto podem ser </w:t>
+      </w:r>
+      <w:r>
+        <w:t>encontradas</w:t>
+      </w:r>
+      <w:r>
+        <w:t>.</w:t>
       </w:r>
     </w:p>
     <w:p>
@@ -1571,7 +2267,7 @@
                     </pic:cNvPicPr>
                   </pic:nvPicPr>
                   <pic:blipFill>
-                    <a:blip r:embed="rId19" cstate="print">
+                    <a:blip r:embed="rId20" cstate="print">
                       <a:extLst>
                         <a:ext uri="{28A0092B-C50C-407E-A947-70E740481C1C}">
                           <a14:useLocalDpi xmlns:a14="http://schemas.microsoft.com/office/drawing/2010/main" val="0"/>
@@ -1619,16 +2315,11 @@
     </w:p>
     <w:p>
       <w:pPr>
-        <w:pStyle w:val="Ttulo3"/>
-      </w:pPr>
-      <w:bookmarkStart w:id="10" w:name="_Toc526597582"/>
+        <w:pStyle w:val="Ttulo2"/>
+      </w:pPr>
       <w:r>
         <w:lastRenderedPageBreak/>
         <w:t>Cadastro</w:t>
-      </w:r>
-      <w:bookmarkEnd w:id="10"/>
-      <w:r>
-        <w:t xml:space="preserve"> </w:t>
       </w:r>
     </w:p>
     <w:p>
@@ -1650,6 +2341,7 @@
           <w:b/>
         </w:rPr>
       </w:pPr>
+      <w:bookmarkStart w:id="8" w:name="_GoBack"/>
       <w:r>
         <w:rPr>
           <w:noProof/>
@@ -1661,10 +2353,10 @@
               <wp:align>center</wp:align>
             </wp:positionH>
             <wp:positionV relativeFrom="paragraph">
-              <wp:posOffset>263938</wp:posOffset>
+              <wp:posOffset>331470</wp:posOffset>
             </wp:positionV>
-            <wp:extent cx="7068532" cy="3285461"/>
-            <wp:effectExtent l="0" t="0" r="0" b="0"/>
+            <wp:extent cx="6564630" cy="3051175"/>
+            <wp:effectExtent l="0" t="0" r="7620" b="0"/>
             <wp:wrapSquare wrapText="bothSides"/>
             <wp:docPr id="3" name="Imagem 3"/>
             <wp:cNvGraphicFramePr>
@@ -1680,7 +2372,7 @@
                     </pic:cNvPicPr>
                   </pic:nvPicPr>
                   <pic:blipFill>
-                    <a:blip r:embed="rId20">
+                    <a:blip r:embed="rId21">
                       <a:extLst>
                         <a:ext uri="{28A0092B-C50C-407E-A947-70E740481C1C}">
                           <a14:useLocalDpi xmlns:a14="http://schemas.microsoft.com/office/drawing/2010/main" val="0"/>
@@ -1695,7 +2387,7 @@
                   <pic:spPr bwMode="auto">
                     <a:xfrm>
                       <a:off x="0" y="0"/>
-                      <a:ext cx="7068532" cy="3285461"/>
+                      <a:ext cx="6564630" cy="3051175"/>
                     </a:xfrm>
                     <a:prstGeom prst="rect">
                       <a:avLst/>
@@ -1717,6 +2409,7 @@
           </wp:anchor>
         </w:drawing>
       </w:r>
+      <w:bookmarkEnd w:id="8"/>
       <w:r>
         <w:rPr>
           <w:b/>
@@ -1759,22 +2452,21 @@
       </w:pPr>
       <w:r>
         <w:rPr>
-          <w:b/>
           <w:noProof/>
         </w:rPr>
         <w:drawing>
-          <wp:anchor distT="0" distB="0" distL="114300" distR="114300" simplePos="0" relativeHeight="251665408" behindDoc="0" locked="0" layoutInCell="1" allowOverlap="1" wp14:anchorId="2DDF2EF7" wp14:editId="66198F5F">
+          <wp:anchor distT="0" distB="0" distL="114300" distR="114300" simplePos="0" relativeHeight="251672576" behindDoc="0" locked="0" layoutInCell="1" allowOverlap="1">
             <wp:simplePos x="0" y="0"/>
             <wp:positionH relativeFrom="margin">
               <wp:align>center</wp:align>
             </wp:positionH>
             <wp:positionV relativeFrom="paragraph">
-              <wp:posOffset>201635</wp:posOffset>
+              <wp:posOffset>435610</wp:posOffset>
             </wp:positionV>
-            <wp:extent cx="7002145" cy="3232150"/>
-            <wp:effectExtent l="0" t="0" r="8255" b="6350"/>
+            <wp:extent cx="6410325" cy="2961003"/>
+            <wp:effectExtent l="0" t="0" r="0" b="0"/>
             <wp:wrapSquare wrapText="bothSides"/>
-            <wp:docPr id="4" name="Imagem 4"/>
+            <wp:docPr id="6" name="Imagem 6"/>
             <wp:cNvGraphicFramePr>
               <a:graphicFrameLocks xmlns:a="http://schemas.openxmlformats.org/drawingml/2006/main" noChangeAspect="1"/>
             </wp:cNvGraphicFramePr>
@@ -1782,13 +2474,13 @@
               <a:graphicData uri="http://schemas.openxmlformats.org/drawingml/2006/picture">
                 <pic:pic xmlns:pic="http://schemas.openxmlformats.org/drawingml/2006/picture">
                   <pic:nvPicPr>
-                    <pic:cNvPr id="0" name="Picture 7"/>
+                    <pic:cNvPr id="0" name="Picture 1"/>
                     <pic:cNvPicPr>
                       <a:picLocks noChangeAspect="1" noChangeArrowheads="1"/>
                     </pic:cNvPicPr>
                   </pic:nvPicPr>
                   <pic:blipFill>
-                    <a:blip r:embed="rId21" cstate="print">
+                    <a:blip r:embed="rId22">
                       <a:extLst>
                         <a:ext uri="{28A0092B-C50C-407E-A947-70E740481C1C}">
                           <a14:useLocalDpi xmlns:a14="http://schemas.microsoft.com/office/drawing/2010/main" val="0"/>
@@ -1803,7 +2495,7 @@
                   <pic:spPr bwMode="auto">
                     <a:xfrm>
                       <a:off x="0" y="0"/>
-                      <a:ext cx="7002145" cy="3232150"/>
+                      <a:ext cx="6410325" cy="2961003"/>
                     </a:xfrm>
                     <a:prstGeom prst="rect">
                       <a:avLst/>
@@ -1847,71 +2539,63 @@
           <w:ilvl w:val="0"/>
           <w:numId w:val="5"/>
         </w:numPr>
-        <w:jc w:val="both"/>
       </w:pPr>
       <w:r>
         <w:lastRenderedPageBreak/>
+        <w:t>Clique em “CADASTRAR”</w:t>
+      </w:r>
+    </w:p>
+    <w:p>
+      <w:pPr>
+        <w:pStyle w:val="PargrafodaLista"/>
+        <w:numPr>
+          <w:ilvl w:val="0"/>
+          <w:numId w:val="5"/>
+        </w:numPr>
+      </w:pPr>
+      <w:r>
         <w:t>Abra sua caixa de e-mail</w:t>
       </w:r>
     </w:p>
     <w:p>
       <w:pPr>
         <w:ind w:firstLine="709"/>
-        <w:jc w:val="both"/>
       </w:pPr>
       <w:r>
         <w:t>Para finalizar o cadastro, o usuário receberá um e-mail de validação.</w:t>
       </w:r>
+      <w:r>
+        <w:t xml:space="preserve"> Abra o e-mail. </w:t>
+      </w:r>
+      <w:r>
+        <w:t xml:space="preserve">Clique em “Confirmar Cadastro”. Um link será aberto </w:t>
+      </w:r>
+      <w:r>
+        <w:t xml:space="preserve">em seu navegador padrão. </w:t>
+      </w:r>
+      <w:r>
+        <w:t>Espere até que a validação seja concluída.</w:t>
+      </w:r>
+      <w:r>
+        <w:t xml:space="preserve"> </w:t>
+      </w:r>
     </w:p>
     <w:p>
       <w:pPr>
         <w:ind w:firstLine="709"/>
-        <w:jc w:val="both"/>
-      </w:pPr>
-      <w:r>
-        <w:t xml:space="preserve"> Clique em “Confirmar Cadastro”. Um link será aberto </w:t>
-      </w:r>
-      <w:r>
-        <w:t xml:space="preserve">em seu navegador padrão. </w:t>
-      </w:r>
-      <w:r>
-        <w:t>Espere até que a validação seja concluída.</w:t>
-      </w:r>
-      <w:r>
-        <w:t xml:space="preserve"> </w:t>
-      </w:r>
-    </w:p>
-    <w:p>
-      <w:pPr>
-        <w:ind w:firstLine="709"/>
-        <w:jc w:val="both"/>
-      </w:pPr>
-      <w:r>
-        <w:t>Note que est</w:t>
-      </w:r>
-      <w:r>
-        <w:t>a</w:t>
-      </w:r>
-      <w:r>
-        <w:t xml:space="preserve"> mensagem pode levar até 15 minutos para ser recebida. Caso você não tenha recebido o e-mail, verifique sua caixa de spam.</w:t>
-      </w:r>
-    </w:p>
-    <w:p>
-      <w:pPr>
-        <w:jc w:val="both"/>
       </w:pPr>
       <w:r>
         <w:rPr>
           <w:noProof/>
         </w:rPr>
         <w:drawing>
-          <wp:anchor distT="0" distB="0" distL="114300" distR="114300" simplePos="0" relativeHeight="251660288" behindDoc="0" locked="0" layoutInCell="1" allowOverlap="1" wp14:anchorId="3F04242A">
+          <wp:anchor distT="0" distB="0" distL="114300" distR="114300" simplePos="0" relativeHeight="251671552" behindDoc="0" locked="0" layoutInCell="1" allowOverlap="1" wp14:anchorId="26CD1CE4" wp14:editId="25DA1672">
             <wp:simplePos x="0" y="0"/>
             <wp:positionH relativeFrom="margin">
               <wp:align>center</wp:align>
             </wp:positionH>
             <wp:positionV relativeFrom="paragraph">
-              <wp:posOffset>217406</wp:posOffset>
+              <wp:posOffset>675640</wp:posOffset>
             </wp:positionV>
             <wp:extent cx="4796155" cy="4359275"/>
             <wp:effectExtent l="0" t="0" r="4445" b="3175"/>
@@ -1928,7 +2612,7 @@
                     <pic:cNvPicPr/>
                   </pic:nvPicPr>
                   <pic:blipFill>
-                    <a:blip r:embed="rId22">
+                    <a:blip r:embed="rId23">
                       <a:extLst>
                         <a:ext uri="{28A0092B-C50C-407E-A947-70E740481C1C}">
                           <a14:useLocalDpi xmlns:a14="http://schemas.microsoft.com/office/drawing/2010/main" val="0"/>
@@ -1960,8 +2644,91 @@
           </wp:anchor>
         </w:drawing>
       </w:r>
-    </w:p>
-    <w:p/>
+      <w:r>
+        <w:t>Note que est</w:t>
+      </w:r>
+      <w:r>
+        <w:t>a</w:t>
+      </w:r>
+      <w:r>
+        <w:t xml:space="preserve"> mensagem pode levar até 15 minutos para ser recebida. Caso você não tenha recebido o e-mail, verifique sua caixa de spam.</w:t>
+      </w:r>
+    </w:p>
+    <w:p>
+      <w:pPr>
+        <w:spacing w:after="160" w:line="259" w:lineRule="auto"/>
+        <w:jc w:val="left"/>
+      </w:pPr>
+    </w:p>
+    <w:p>
+      <w:pPr>
+        <w:spacing w:after="160" w:line="259" w:lineRule="auto"/>
+        <w:jc w:val="left"/>
+      </w:pPr>
+    </w:p>
+    <w:p>
+      <w:pPr>
+        <w:spacing w:after="160" w:line="259" w:lineRule="auto"/>
+        <w:jc w:val="left"/>
+      </w:pPr>
+    </w:p>
+    <w:p>
+      <w:pPr>
+        <w:spacing w:after="160" w:line="259" w:lineRule="auto"/>
+        <w:jc w:val="left"/>
+      </w:pPr>
+    </w:p>
+    <w:p>
+      <w:pPr>
+        <w:spacing w:after="160" w:line="259" w:lineRule="auto"/>
+        <w:jc w:val="left"/>
+      </w:pPr>
+    </w:p>
+    <w:p>
+      <w:pPr>
+        <w:spacing w:after="160" w:line="259" w:lineRule="auto"/>
+        <w:jc w:val="left"/>
+      </w:pPr>
+    </w:p>
+    <w:p>
+      <w:pPr>
+        <w:spacing w:after="160" w:line="259" w:lineRule="auto"/>
+        <w:jc w:val="left"/>
+      </w:pPr>
+    </w:p>
+    <w:p>
+      <w:pPr>
+        <w:spacing w:after="160" w:line="259" w:lineRule="auto"/>
+        <w:jc w:val="left"/>
+      </w:pPr>
+      <w:r>
+        <w:br w:type="page"/>
+      </w:r>
+    </w:p>
+    <w:p>
+      <w:pPr>
+        <w:pStyle w:val="Ttulo2"/>
+        <w:rPr>
+          <w:rFonts w:eastAsia="SimSun"/>
+          <w:lang w:eastAsia="zh-CN" w:bidi="hi-IN"/>
+        </w:rPr>
+      </w:pPr>
+      <w:r>
+        <w:rPr>
+          <w:rFonts w:eastAsia="SimSun"/>
+          <w:lang w:eastAsia="zh-CN" w:bidi="hi-IN"/>
+        </w:rPr>
+        <w:lastRenderedPageBreak/>
+        <w:t>Primeiro Acesso</w:t>
+      </w:r>
+    </w:p>
+    <w:p>
+      <w:pPr>
+        <w:rPr>
+          <w:lang w:eastAsia="zh-CN" w:bidi="hi-IN"/>
+        </w:rPr>
+      </w:pPr>
+    </w:p>
     <w:p>
       <w:pPr>
         <w:pStyle w:val="PargrafodaLista"/>
@@ -1969,22 +2736,28 @@
           <w:ilvl w:val="0"/>
           <w:numId w:val="5"/>
         </w:numPr>
+        <w:rPr>
+          <w:rFonts w:ascii="Liberation Serif" w:eastAsia="SimSun" w:hAnsi="Liberation Serif" w:cs="Mangal" w:hint="eastAsia"/>
+          <w:kern w:val="3"/>
+          <w:szCs w:val="24"/>
+          <w:lang w:eastAsia="zh-CN" w:bidi="hi-IN"/>
+        </w:rPr>
       </w:pPr>
       <w:r>
         <w:rPr>
           <w:noProof/>
         </w:rPr>
         <w:drawing>
-          <wp:anchor distT="0" distB="0" distL="114300" distR="114300" simplePos="0" relativeHeight="251666432" behindDoc="0" locked="0" layoutInCell="1" allowOverlap="1">
+          <wp:anchor distT="0" distB="0" distL="114300" distR="114300" simplePos="0" relativeHeight="251669504" behindDoc="0" locked="0" layoutInCell="1" allowOverlap="1" wp14:anchorId="0B01BFA9" wp14:editId="5D2264B3">
             <wp:simplePos x="0" y="0"/>
-            <wp:positionH relativeFrom="margin">
+            <wp:positionH relativeFrom="page">
               <wp:align>center</wp:align>
             </wp:positionH>
             <wp:positionV relativeFrom="paragraph">
-              <wp:posOffset>198120</wp:posOffset>
+              <wp:posOffset>338455</wp:posOffset>
             </wp:positionV>
-            <wp:extent cx="4741545" cy="2786380"/>
-            <wp:effectExtent l="0" t="0" r="1905" b="0"/>
+            <wp:extent cx="5882640" cy="3457575"/>
+            <wp:effectExtent l="0" t="0" r="3810" b="9525"/>
             <wp:wrapSquare wrapText="bothSides"/>
             <wp:docPr id="5" name="Imagem 5"/>
             <wp:cNvGraphicFramePr>
@@ -2000,7 +2773,7 @@
                     </pic:cNvPicPr>
                   </pic:nvPicPr>
                   <pic:blipFill>
-                    <a:blip r:embed="rId23" cstate="print">
+                    <a:blip r:embed="rId24" cstate="print">
                       <a:extLst>
                         <a:ext uri="{28A0092B-C50C-407E-A947-70E740481C1C}">
                           <a14:useLocalDpi xmlns:a14="http://schemas.microsoft.com/office/drawing/2010/main" val="0"/>
@@ -2015,7 +2788,7 @@
                   <pic:spPr bwMode="auto">
                     <a:xfrm>
                       <a:off x="0" y="0"/>
-                      <a:ext cx="4741545" cy="2786380"/>
+                      <a:ext cx="5882640" cy="3457575"/>
                     </a:xfrm>
                     <a:prstGeom prst="rect">
                       <a:avLst/>
@@ -2041,170 +2814,39 @@
         <w:t>Primeiro Acesso</w:t>
       </w:r>
     </w:p>
-    <w:p/>
-    <w:p>
-      <w:pPr>
-        <w:rPr>
-          <w:rFonts w:ascii="Liberation Serif" w:eastAsia="SimSun" w:hAnsi="Liberation Serif" w:cs="Mangal" w:hint="eastAsia"/>
-          <w:kern w:val="3"/>
-          <w:szCs w:val="24"/>
-          <w:lang w:eastAsia="zh-CN" w:bidi="hi-IN"/>
-        </w:rPr>
-      </w:pPr>
-      <w:r>
-        <w:rPr>
-          <w:rFonts w:hint="eastAsia"/>
-        </w:rPr>
+    <w:p>
+      <w:pPr>
+        <w:spacing w:after="160" w:line="259" w:lineRule="auto"/>
+      </w:pPr>
+      <w:bookmarkStart w:id="9" w:name="_Toc522442152"/>
+      <w:bookmarkStart w:id="10" w:name="_Toc522442201"/>
+      <w:bookmarkStart w:id="11" w:name="_Toc522442378"/>
+    </w:p>
+    <w:p>
+      <w:pPr>
+        <w:spacing w:after="160" w:line="259" w:lineRule="auto"/>
+        <w:jc w:val="left"/>
+      </w:pPr>
+      <w:r>
         <w:br w:type="page"/>
       </w:r>
     </w:p>
     <w:p>
       <w:pPr>
-        <w:spacing w:after="160" w:line="259" w:lineRule="auto"/>
-      </w:pPr>
-      <w:bookmarkStart w:id="11" w:name="_Toc522442152"/>
-      <w:bookmarkStart w:id="12" w:name="_Toc522442201"/>
-      <w:bookmarkStart w:id="13" w:name="_Toc522442378"/>
+        <w:pStyle w:val="Ttulo1"/>
+      </w:pPr>
+      <w:bookmarkStart w:id="12" w:name="_Toc526805715"/>
       <w:r>
         <w:lastRenderedPageBreak/>
-        <w:br w:type="page"/>
-      </w:r>
-    </w:p>
-    <w:p/>
-    <w:p>
-      <w:pPr>
-        <w:pStyle w:val="Ttulo1"/>
-      </w:pPr>
-      <w:bookmarkStart w:id="14" w:name="_Toc526597583"/>
-      <w:r>
         <w:t>Referências Bibliográficas</w:t>
       </w:r>
+      <w:bookmarkEnd w:id="9"/>
+      <w:bookmarkEnd w:id="10"/>
       <w:bookmarkEnd w:id="11"/>
       <w:bookmarkEnd w:id="12"/>
-      <w:bookmarkEnd w:id="13"/>
-      <w:bookmarkEnd w:id="14"/>
-    </w:p>
-    <w:p/>
-    <w:p/>
-    <w:p/>
-    <w:p>
-      <w:pPr>
-        <w:spacing w:after="160" w:line="259" w:lineRule="auto"/>
-      </w:pPr>
-      <w:r>
-        <w:br w:type="page"/>
-      </w:r>
-    </w:p>
-    <w:p>
-      <w:pPr>
-        <w:pStyle w:val="Cabealho"/>
-        <w:spacing w:line="360" w:lineRule="auto"/>
-        <w:jc w:val="center"/>
-      </w:pPr>
-      <w:r>
-        <w:lastRenderedPageBreak/>
-        <w:t>Lucas Coelho Ferreira</w:t>
-      </w:r>
-    </w:p>
-    <w:p>
-      <w:pPr>
-        <w:pStyle w:val="Cabealho"/>
-        <w:spacing w:line="360" w:lineRule="auto"/>
-        <w:jc w:val="center"/>
-      </w:pPr>
-      <w:r>
-        <w:t xml:space="preserve">Matrícula:  </w:t>
-      </w:r>
-      <w:r>
-        <w:t>317038071</w:t>
-      </w:r>
-    </w:p>
-    <w:p>
-      <w:pPr>
-        <w:spacing w:after="160" w:line="259" w:lineRule="auto"/>
-        <w:jc w:val="center"/>
-        <w:rPr>
-          <w:b/>
-        </w:rPr>
-      </w:pPr>
-      <w:r>
-        <w:rPr>
-          <w:b/>
-        </w:rPr>
-        <w:t>RESUMO</w:t>
-      </w:r>
-    </w:p>
-    <w:p>
-      <w:pPr>
-        <w:ind w:firstLine="709"/>
-      </w:pPr>
-      <w:r>
-        <w:t xml:space="preserve">Este trabalho foi desenvolvido como complemento ao Projeto de Monitoria 2018, </w:t>
-      </w:r>
-      <w:r>
-        <w:t>Apoio Complementar às Aulas de Linguagem de Programação para Engenharia Elétrica – TEEA0003</w:t>
-      </w:r>
-      <w:r>
-        <w:t xml:space="preserve">. O objetivo do trabalho é informar os educadores da instituição de ensino Universidade Federal Fluminense sobre a possível utilização da plataforma online </w:t>
-      </w:r>
-      <w:r>
-        <w:t>Run.codes</w:t>
-      </w:r>
-      <w:r>
-        <w:t xml:space="preserve"> para correção de exercícios e detecção de plágio. </w:t>
-      </w:r>
-    </w:p>
-    <w:p>
-      <w:pPr>
-        <w:ind w:firstLine="709"/>
-      </w:pPr>
-      <w:r>
-        <w:t>O trabalho faz uma análise e passo a passo da interface do site afim de guiar os educadores que desejam utilizar essa plataforma. Assim, mesmo aqueles que se sintam pouco à vontade utilizando computadores, poderão se localizar no site facilmente com a ajuda do Manual.</w:t>
-      </w:r>
-    </w:p>
-    <w:p>
-      <w:pPr>
-        <w:ind w:firstLine="709"/>
-      </w:pPr>
-      <w:r>
-        <w:t>O manual apresenta diversos recursos do site disponíveis para manejar uma turma de alunos e as principais observações encontradas com a experimentação em primeira mão.</w:t>
-      </w:r>
-    </w:p>
-    <w:p>
-      <w:pPr>
-        <w:ind w:firstLine="709"/>
-      </w:pPr>
-      <w:r>
-        <w:t>O manual contém observações sobre o uso de programas nas Linguagens C/C++ (“.c” ou “.</w:t>
-      </w:r>
-      <w:proofErr w:type="spellStart"/>
-      <w:r>
-        <w:t>cpp</w:t>
-      </w:r>
-      <w:proofErr w:type="spellEnd"/>
-      <w:r>
-        <w:t>”), Fortran (</w:t>
-      </w:r>
-      <w:proofErr w:type="gramStart"/>
-      <w:r>
-        <w:t>“.f</w:t>
-      </w:r>
-      <w:proofErr w:type="gramEnd"/>
-      <w:r>
-        <w:t>90”), MATLAB (“.m”). Há alguns anexos que informam essas observações sobre o uso de cada linguagem.</w:t>
-      </w:r>
-    </w:p>
-    <w:p>
-      <w:pPr>
-        <w:spacing w:after="160" w:line="259" w:lineRule="auto"/>
-        <w:rPr>
-          <w:b/>
-        </w:rPr>
-      </w:pPr>
-    </w:p>
-    <w:p/>
+    </w:p>
     <w:sectPr>
-      <w:footerReference w:type="default" r:id="rId24"/>
+      <w:footerReference w:type="default" r:id="rId25"/>
       <w:pgSz w:w="11906" w:h="16838"/>
       <w:pgMar w:top="1701" w:right="1134" w:bottom="1134" w:left="1701" w:header="708" w:footer="708" w:gutter="0"/>
       <w:pgNumType w:start="1"/>
@@ -2310,12 +2952,13 @@
 <w:ftr xmlns:wpc="http://schemas.microsoft.com/office/word/2010/wordprocessingCanvas" xmlns:cx="http://schemas.microsoft.com/office/drawing/2014/chartex" xmlns:cx1="http://schemas.microsoft.com/office/drawing/2015/9/8/chartex" xmlns:cx2="http://schemas.microsoft.com/office/drawing/2015/10/21/chartex" xmlns:cx3="http://schemas.microsoft.com/office/drawing/2016/5/9/chartex" xmlns:cx4="http://schemas.microsoft.com/office/drawing/2016/5/10/chartex" xmlns:cx5="http://schemas.microsoft.com/office/drawing/2016/5/11/chartex" xmlns:cx6="http://schemas.microsoft.com/office/drawing/2016/5/12/chartex" xmlns:cx7="http://schemas.microsoft.com/office/drawing/2016/5/13/chartex" xmlns:cx8="http://schemas.microsoft.com/office/drawing/2016/5/14/chartex" xmlns:mc="http://schemas.openxmlformats.org/markup-compatibility/2006" xmlns:aink="http://schemas.microsoft.com/office/drawing/2016/ink" xmlns:am3d="http://schemas.microsoft.com/office/drawing/2017/model3d" xmlns:o="urn:schemas-microsoft-com:office:office" xmlns:r="http://schemas.openxmlformats.org/officeDocument/2006/relationships" xmlns:m="http://schemas.openxmlformats.org/officeDocument/2006/math" xmlns:v="urn:schemas-microsoft-com:vml" xmlns:wp14="http://schemas.microsoft.com/office/word/2010/wordprocessingDrawing" xmlns:wp="http://schemas.openxmlformats.org/drawingml/2006/wordprocessingDrawing" xmlns:w10="urn:schemas-microsoft-com:office:word" xmlns:w="http://schemas.openxmlformats.org/wordprocessingml/2006/main" xmlns:w14="http://schemas.microsoft.com/office/word/2010/wordml" xmlns:w15="http://schemas.microsoft.com/office/word/2012/wordml" xmlns:w16cid="http://schemas.microsoft.com/office/word/2016/wordml/cid" xmlns:w16se="http://schemas.microsoft.com/office/word/2015/wordml/symex" xmlns:wpg="http://schemas.microsoft.com/office/word/2010/wordprocessingGroup" xmlns:wpi="http://schemas.microsoft.com/office/word/2010/wordprocessingInk" xmlns:wne="http://schemas.microsoft.com/office/word/2006/wordml" xmlns:wps="http://schemas.microsoft.com/office/word/2010/wordprocessingShape" mc:Ignorable="w14 w15 w16se w16cid wp14">
   <w:sdt>
     <w:sdtPr>
-      <w:id w:val="880205595"/>
+      <w:id w:val="-1244870912"/>
       <w:docPartObj>
         <w:docPartGallery w:val="Page Numbers (Bottom of Page)"/>
         <w:docPartUnique/>
       </w:docPartObj>
     </w:sdtPr>
+    <w:sdtEndPr/>
     <w:sdtContent>
       <w:p>
         <w:pPr>
@@ -2358,6 +3001,7 @@
         <w:docPartUnique/>
       </w:docPartObj>
     </w:sdtPr>
+    <w:sdtEndPr/>
     <w:sdtContent>
       <w:p>
         <w:pPr>
@@ -2433,6 +3077,7 @@
       <w:dataBinding w:prefixMappings="xmlns:ns0='http://schemas.openxmlformats.org/officeDocument/2006/extended-properties' " w:xpath="/ns0:Properties[1]/ns0:Company[1]" w:storeItemID="{6668398D-A668-4E3E-A5EB-62B293D839F1}"/>
       <w:text/>
     </w:sdtPr>
+    <w:sdtEndPr/>
     <w:sdtContent>
       <w:p>
         <w:pPr>
@@ -2537,6 +3182,7 @@
         <w:dataBinding w:prefixMappings="xmlns:ns0='http://purl.org/dc/elements/1.1/' xmlns:ns1='http://schemas.openxmlformats.org/package/2006/metadata/core-properties' " w:xpath="/ns1:coreProperties[1]/ns0:title[1]" w:storeItemID="{6C3C8BC8-F283-45AE-878A-BAB7291924A1}"/>
         <w:text/>
       </w:sdtPr>
+      <w:sdtEndPr/>
       <w:sdtContent>
         <w:r>
           <w:t>RUN.CODES - versão BETA - Manual do Usuário</w:t>
@@ -2681,6 +3327,92 @@
     </w:lvl>
   </w:abstractNum>
   <w:abstractNum w:abstractNumId="1" w15:restartNumberingAfterBreak="0">
+    <w:nsid w:val="03E34C6C"/>
+    <w:multiLevelType w:val="hybridMultilevel"/>
+    <w:tmpl w:val="CFD23A0E"/>
+    <w:lvl w:ilvl="0" w:tplc="04160017">
+      <w:start w:val="1"/>
+      <w:numFmt w:val="lowerLetter"/>
+      <w:lvlText w:val="%1)"/>
+      <w:lvlJc w:val="left"/>
+      <w:pPr>
+        <w:ind w:left="720" w:hanging="360"/>
+      </w:pPr>
+    </w:lvl>
+    <w:lvl w:ilvl="1" w:tplc="04160019" w:tentative="1">
+      <w:start w:val="1"/>
+      <w:numFmt w:val="lowerLetter"/>
+      <w:lvlText w:val="%2."/>
+      <w:lvlJc w:val="left"/>
+      <w:pPr>
+        <w:ind w:left="1440" w:hanging="360"/>
+      </w:pPr>
+    </w:lvl>
+    <w:lvl w:ilvl="2" w:tplc="0416001B" w:tentative="1">
+      <w:start w:val="1"/>
+      <w:numFmt w:val="lowerRoman"/>
+      <w:lvlText w:val="%3."/>
+      <w:lvlJc w:val="right"/>
+      <w:pPr>
+        <w:ind w:left="2160" w:hanging="180"/>
+      </w:pPr>
+    </w:lvl>
+    <w:lvl w:ilvl="3" w:tplc="0416000F" w:tentative="1">
+      <w:start w:val="1"/>
+      <w:numFmt w:val="decimal"/>
+      <w:lvlText w:val="%4."/>
+      <w:lvlJc w:val="left"/>
+      <w:pPr>
+        <w:ind w:left="2880" w:hanging="360"/>
+      </w:pPr>
+    </w:lvl>
+    <w:lvl w:ilvl="4" w:tplc="04160019" w:tentative="1">
+      <w:start w:val="1"/>
+      <w:numFmt w:val="lowerLetter"/>
+      <w:lvlText w:val="%5."/>
+      <w:lvlJc w:val="left"/>
+      <w:pPr>
+        <w:ind w:left="3600" w:hanging="360"/>
+      </w:pPr>
+    </w:lvl>
+    <w:lvl w:ilvl="5" w:tplc="0416001B" w:tentative="1">
+      <w:start w:val="1"/>
+      <w:numFmt w:val="lowerRoman"/>
+      <w:lvlText w:val="%6."/>
+      <w:lvlJc w:val="right"/>
+      <w:pPr>
+        <w:ind w:left="4320" w:hanging="180"/>
+      </w:pPr>
+    </w:lvl>
+    <w:lvl w:ilvl="6" w:tplc="0416000F" w:tentative="1">
+      <w:start w:val="1"/>
+      <w:numFmt w:val="decimal"/>
+      <w:lvlText w:val="%7."/>
+      <w:lvlJc w:val="left"/>
+      <w:pPr>
+        <w:ind w:left="5040" w:hanging="360"/>
+      </w:pPr>
+    </w:lvl>
+    <w:lvl w:ilvl="7" w:tplc="04160019" w:tentative="1">
+      <w:start w:val="1"/>
+      <w:numFmt w:val="lowerLetter"/>
+      <w:lvlText w:val="%8."/>
+      <w:lvlJc w:val="left"/>
+      <w:pPr>
+        <w:ind w:left="5760" w:hanging="360"/>
+      </w:pPr>
+    </w:lvl>
+    <w:lvl w:ilvl="8" w:tplc="0416001B" w:tentative="1">
+      <w:start w:val="1"/>
+      <w:numFmt w:val="lowerRoman"/>
+      <w:lvlText w:val="%9."/>
+      <w:lvlJc w:val="right"/>
+      <w:pPr>
+        <w:ind w:left="6480" w:hanging="180"/>
+      </w:pPr>
+    </w:lvl>
+  </w:abstractNum>
+  <w:abstractNum w:abstractNumId="2" w15:restartNumberingAfterBreak="0">
     <w:nsid w:val="04B11840"/>
     <w:multiLevelType w:val="hybridMultilevel"/>
     <w:tmpl w:val="16FC224C"/>
@@ -2766,7 +3498,7 @@
       </w:pPr>
     </w:lvl>
   </w:abstractNum>
-  <w:abstractNum w:abstractNumId="2" w15:restartNumberingAfterBreak="0">
+  <w:abstractNum w:abstractNumId="3" w15:restartNumberingAfterBreak="0">
     <w:nsid w:val="05C21C17"/>
     <w:multiLevelType w:val="hybridMultilevel"/>
     <w:tmpl w:val="B2E6C7EE"/>
@@ -2879,7 +3611,120 @@
       </w:rPr>
     </w:lvl>
   </w:abstractNum>
-  <w:abstractNum w:abstractNumId="3" w15:restartNumberingAfterBreak="0">
+  <w:abstractNum w:abstractNumId="4" w15:restartNumberingAfterBreak="0">
+    <w:nsid w:val="064B244B"/>
+    <w:multiLevelType w:val="hybridMultilevel"/>
+    <w:tmpl w:val="EF52D40A"/>
+    <w:lvl w:ilvl="0" w:tplc="04160001">
+      <w:start w:val="1"/>
+      <w:numFmt w:val="bullet"/>
+      <w:lvlText w:val=""/>
+      <w:lvlJc w:val="left"/>
+      <w:pPr>
+        <w:ind w:left="1429" w:hanging="360"/>
+      </w:pPr>
+      <w:rPr>
+        <w:rFonts w:ascii="Symbol" w:hAnsi="Symbol" w:hint="default"/>
+      </w:rPr>
+    </w:lvl>
+    <w:lvl w:ilvl="1" w:tplc="04160003" w:tentative="1">
+      <w:start w:val="1"/>
+      <w:numFmt w:val="bullet"/>
+      <w:lvlText w:val="o"/>
+      <w:lvlJc w:val="left"/>
+      <w:pPr>
+        <w:ind w:left="2149" w:hanging="360"/>
+      </w:pPr>
+      <w:rPr>
+        <w:rFonts w:ascii="Courier New" w:hAnsi="Courier New" w:cs="Courier New" w:hint="default"/>
+      </w:rPr>
+    </w:lvl>
+    <w:lvl w:ilvl="2" w:tplc="04160005" w:tentative="1">
+      <w:start w:val="1"/>
+      <w:numFmt w:val="bullet"/>
+      <w:lvlText w:val=""/>
+      <w:lvlJc w:val="left"/>
+      <w:pPr>
+        <w:ind w:left="2869" w:hanging="360"/>
+      </w:pPr>
+      <w:rPr>
+        <w:rFonts w:ascii="Wingdings" w:hAnsi="Wingdings" w:hint="default"/>
+      </w:rPr>
+    </w:lvl>
+    <w:lvl w:ilvl="3" w:tplc="04160001" w:tentative="1">
+      <w:start w:val="1"/>
+      <w:numFmt w:val="bullet"/>
+      <w:lvlText w:val=""/>
+      <w:lvlJc w:val="left"/>
+      <w:pPr>
+        <w:ind w:left="3589" w:hanging="360"/>
+      </w:pPr>
+      <w:rPr>
+        <w:rFonts w:ascii="Symbol" w:hAnsi="Symbol" w:hint="default"/>
+      </w:rPr>
+    </w:lvl>
+    <w:lvl w:ilvl="4" w:tplc="04160003" w:tentative="1">
+      <w:start w:val="1"/>
+      <w:numFmt w:val="bullet"/>
+      <w:lvlText w:val="o"/>
+      <w:lvlJc w:val="left"/>
+      <w:pPr>
+        <w:ind w:left="4309" w:hanging="360"/>
+      </w:pPr>
+      <w:rPr>
+        <w:rFonts w:ascii="Courier New" w:hAnsi="Courier New" w:cs="Courier New" w:hint="default"/>
+      </w:rPr>
+    </w:lvl>
+    <w:lvl w:ilvl="5" w:tplc="04160005" w:tentative="1">
+      <w:start w:val="1"/>
+      <w:numFmt w:val="bullet"/>
+      <w:lvlText w:val=""/>
+      <w:lvlJc w:val="left"/>
+      <w:pPr>
+        <w:ind w:left="5029" w:hanging="360"/>
+      </w:pPr>
+      <w:rPr>
+        <w:rFonts w:ascii="Wingdings" w:hAnsi="Wingdings" w:hint="default"/>
+      </w:rPr>
+    </w:lvl>
+    <w:lvl w:ilvl="6" w:tplc="04160001" w:tentative="1">
+      <w:start w:val="1"/>
+      <w:numFmt w:val="bullet"/>
+      <w:lvlText w:val=""/>
+      <w:lvlJc w:val="left"/>
+      <w:pPr>
+        <w:ind w:left="5749" w:hanging="360"/>
+      </w:pPr>
+      <w:rPr>
+        <w:rFonts w:ascii="Symbol" w:hAnsi="Symbol" w:hint="default"/>
+      </w:rPr>
+    </w:lvl>
+    <w:lvl w:ilvl="7" w:tplc="04160003" w:tentative="1">
+      <w:start w:val="1"/>
+      <w:numFmt w:val="bullet"/>
+      <w:lvlText w:val="o"/>
+      <w:lvlJc w:val="left"/>
+      <w:pPr>
+        <w:ind w:left="6469" w:hanging="360"/>
+      </w:pPr>
+      <w:rPr>
+        <w:rFonts w:ascii="Courier New" w:hAnsi="Courier New" w:cs="Courier New" w:hint="default"/>
+      </w:rPr>
+    </w:lvl>
+    <w:lvl w:ilvl="8" w:tplc="04160005" w:tentative="1">
+      <w:start w:val="1"/>
+      <w:numFmt w:val="bullet"/>
+      <w:lvlText w:val=""/>
+      <w:lvlJc w:val="left"/>
+      <w:pPr>
+        <w:ind w:left="7189" w:hanging="360"/>
+      </w:pPr>
+      <w:rPr>
+        <w:rFonts w:ascii="Wingdings" w:hAnsi="Wingdings" w:hint="default"/>
+      </w:rPr>
+    </w:lvl>
+  </w:abstractNum>
+  <w:abstractNum w:abstractNumId="5" w15:restartNumberingAfterBreak="0">
     <w:nsid w:val="1C761E0E"/>
     <w:multiLevelType w:val="hybridMultilevel"/>
     <w:tmpl w:val="4EA21960"/>
@@ -2992,7 +3837,7 @@
       </w:rPr>
     </w:lvl>
   </w:abstractNum>
-  <w:abstractNum w:abstractNumId="4" w15:restartNumberingAfterBreak="0">
+  <w:abstractNum w:abstractNumId="6" w15:restartNumberingAfterBreak="0">
     <w:nsid w:val="45B272BB"/>
     <w:multiLevelType w:val="hybridMultilevel"/>
     <w:tmpl w:val="F2649F14"/>
@@ -3078,7 +3923,93 @@
       </w:pPr>
     </w:lvl>
   </w:abstractNum>
-  <w:abstractNum w:abstractNumId="5" w15:restartNumberingAfterBreak="0">
+  <w:abstractNum w:abstractNumId="7" w15:restartNumberingAfterBreak="0">
+    <w:nsid w:val="47292B50"/>
+    <w:multiLevelType w:val="hybridMultilevel"/>
+    <w:tmpl w:val="CF2A378A"/>
+    <w:lvl w:ilvl="0" w:tplc="04160017">
+      <w:start w:val="1"/>
+      <w:numFmt w:val="lowerLetter"/>
+      <w:lvlText w:val="%1)"/>
+      <w:lvlJc w:val="left"/>
+      <w:pPr>
+        <w:ind w:left="1069" w:hanging="360"/>
+      </w:pPr>
+    </w:lvl>
+    <w:lvl w:ilvl="1" w:tplc="04160019" w:tentative="1">
+      <w:start w:val="1"/>
+      <w:numFmt w:val="lowerLetter"/>
+      <w:lvlText w:val="%2."/>
+      <w:lvlJc w:val="left"/>
+      <w:pPr>
+        <w:ind w:left="1789" w:hanging="360"/>
+      </w:pPr>
+    </w:lvl>
+    <w:lvl w:ilvl="2" w:tplc="0416001B" w:tentative="1">
+      <w:start w:val="1"/>
+      <w:numFmt w:val="lowerRoman"/>
+      <w:lvlText w:val="%3."/>
+      <w:lvlJc w:val="right"/>
+      <w:pPr>
+        <w:ind w:left="2509" w:hanging="180"/>
+      </w:pPr>
+    </w:lvl>
+    <w:lvl w:ilvl="3" w:tplc="0416000F" w:tentative="1">
+      <w:start w:val="1"/>
+      <w:numFmt w:val="decimal"/>
+      <w:lvlText w:val="%4."/>
+      <w:lvlJc w:val="left"/>
+      <w:pPr>
+        <w:ind w:left="3229" w:hanging="360"/>
+      </w:pPr>
+    </w:lvl>
+    <w:lvl w:ilvl="4" w:tplc="04160019" w:tentative="1">
+      <w:start w:val="1"/>
+      <w:numFmt w:val="lowerLetter"/>
+      <w:lvlText w:val="%5."/>
+      <w:lvlJc w:val="left"/>
+      <w:pPr>
+        <w:ind w:left="3949" w:hanging="360"/>
+      </w:pPr>
+    </w:lvl>
+    <w:lvl w:ilvl="5" w:tplc="0416001B" w:tentative="1">
+      <w:start w:val="1"/>
+      <w:numFmt w:val="lowerRoman"/>
+      <w:lvlText w:val="%6."/>
+      <w:lvlJc w:val="right"/>
+      <w:pPr>
+        <w:ind w:left="4669" w:hanging="180"/>
+      </w:pPr>
+    </w:lvl>
+    <w:lvl w:ilvl="6" w:tplc="0416000F" w:tentative="1">
+      <w:start w:val="1"/>
+      <w:numFmt w:val="decimal"/>
+      <w:lvlText w:val="%7."/>
+      <w:lvlJc w:val="left"/>
+      <w:pPr>
+        <w:ind w:left="5389" w:hanging="360"/>
+      </w:pPr>
+    </w:lvl>
+    <w:lvl w:ilvl="7" w:tplc="04160019" w:tentative="1">
+      <w:start w:val="1"/>
+      <w:numFmt w:val="lowerLetter"/>
+      <w:lvlText w:val="%8."/>
+      <w:lvlJc w:val="left"/>
+      <w:pPr>
+        <w:ind w:left="6109" w:hanging="360"/>
+      </w:pPr>
+    </w:lvl>
+    <w:lvl w:ilvl="8" w:tplc="0416001B" w:tentative="1">
+      <w:start w:val="1"/>
+      <w:numFmt w:val="lowerRoman"/>
+      <w:lvlText w:val="%9."/>
+      <w:lvlJc w:val="right"/>
+      <w:pPr>
+        <w:ind w:left="6829" w:hanging="180"/>
+      </w:pPr>
+    </w:lvl>
+  </w:abstractNum>
+  <w:abstractNum w:abstractNumId="8" w15:restartNumberingAfterBreak="0">
     <w:nsid w:val="5296129D"/>
     <w:multiLevelType w:val="hybridMultilevel"/>
     <w:tmpl w:val="818C5290"/>
@@ -3191,23 +4122,531 @@
       </w:rPr>
     </w:lvl>
   </w:abstractNum>
+  <w:abstractNum w:abstractNumId="9" w15:restartNumberingAfterBreak="0">
+    <w:nsid w:val="66C43FB5"/>
+    <w:multiLevelType w:val="hybridMultilevel"/>
+    <w:tmpl w:val="737A9BD8"/>
+    <w:lvl w:ilvl="0" w:tplc="04160017">
+      <w:start w:val="1"/>
+      <w:numFmt w:val="lowerLetter"/>
+      <w:lvlText w:val="%1)"/>
+      <w:lvlJc w:val="left"/>
+      <w:pPr>
+        <w:ind w:left="720" w:hanging="360"/>
+      </w:pPr>
+    </w:lvl>
+    <w:lvl w:ilvl="1" w:tplc="04160019" w:tentative="1">
+      <w:start w:val="1"/>
+      <w:numFmt w:val="lowerLetter"/>
+      <w:lvlText w:val="%2."/>
+      <w:lvlJc w:val="left"/>
+      <w:pPr>
+        <w:ind w:left="1440" w:hanging="360"/>
+      </w:pPr>
+    </w:lvl>
+    <w:lvl w:ilvl="2" w:tplc="0416001B" w:tentative="1">
+      <w:start w:val="1"/>
+      <w:numFmt w:val="lowerRoman"/>
+      <w:lvlText w:val="%3."/>
+      <w:lvlJc w:val="right"/>
+      <w:pPr>
+        <w:ind w:left="2160" w:hanging="180"/>
+      </w:pPr>
+    </w:lvl>
+    <w:lvl w:ilvl="3" w:tplc="0416000F" w:tentative="1">
+      <w:start w:val="1"/>
+      <w:numFmt w:val="decimal"/>
+      <w:lvlText w:val="%4."/>
+      <w:lvlJc w:val="left"/>
+      <w:pPr>
+        <w:ind w:left="2880" w:hanging="360"/>
+      </w:pPr>
+    </w:lvl>
+    <w:lvl w:ilvl="4" w:tplc="04160019" w:tentative="1">
+      <w:start w:val="1"/>
+      <w:numFmt w:val="lowerLetter"/>
+      <w:lvlText w:val="%5."/>
+      <w:lvlJc w:val="left"/>
+      <w:pPr>
+        <w:ind w:left="3600" w:hanging="360"/>
+      </w:pPr>
+    </w:lvl>
+    <w:lvl w:ilvl="5" w:tplc="0416001B" w:tentative="1">
+      <w:start w:val="1"/>
+      <w:numFmt w:val="lowerRoman"/>
+      <w:lvlText w:val="%6."/>
+      <w:lvlJc w:val="right"/>
+      <w:pPr>
+        <w:ind w:left="4320" w:hanging="180"/>
+      </w:pPr>
+    </w:lvl>
+    <w:lvl w:ilvl="6" w:tplc="0416000F" w:tentative="1">
+      <w:start w:val="1"/>
+      <w:numFmt w:val="decimal"/>
+      <w:lvlText w:val="%7."/>
+      <w:lvlJc w:val="left"/>
+      <w:pPr>
+        <w:ind w:left="5040" w:hanging="360"/>
+      </w:pPr>
+    </w:lvl>
+    <w:lvl w:ilvl="7" w:tplc="04160019" w:tentative="1">
+      <w:start w:val="1"/>
+      <w:numFmt w:val="lowerLetter"/>
+      <w:lvlText w:val="%8."/>
+      <w:lvlJc w:val="left"/>
+      <w:pPr>
+        <w:ind w:left="5760" w:hanging="360"/>
+      </w:pPr>
+    </w:lvl>
+    <w:lvl w:ilvl="8" w:tplc="0416001B" w:tentative="1">
+      <w:start w:val="1"/>
+      <w:numFmt w:val="lowerRoman"/>
+      <w:lvlText w:val="%9."/>
+      <w:lvlJc w:val="right"/>
+      <w:pPr>
+        <w:ind w:left="6480" w:hanging="180"/>
+      </w:pPr>
+    </w:lvl>
+  </w:abstractNum>
+  <w:abstractNum w:abstractNumId="10" w15:restartNumberingAfterBreak="0">
+    <w:nsid w:val="687E69A5"/>
+    <w:multiLevelType w:val="hybridMultilevel"/>
+    <w:tmpl w:val="C5887E7A"/>
+    <w:lvl w:ilvl="0" w:tplc="04160017">
+      <w:start w:val="1"/>
+      <w:numFmt w:val="lowerLetter"/>
+      <w:lvlText w:val="%1)"/>
+      <w:lvlJc w:val="left"/>
+      <w:pPr>
+        <w:ind w:left="720" w:hanging="360"/>
+      </w:pPr>
+    </w:lvl>
+    <w:lvl w:ilvl="1" w:tplc="04160019" w:tentative="1">
+      <w:start w:val="1"/>
+      <w:numFmt w:val="lowerLetter"/>
+      <w:lvlText w:val="%2."/>
+      <w:lvlJc w:val="left"/>
+      <w:pPr>
+        <w:ind w:left="1440" w:hanging="360"/>
+      </w:pPr>
+    </w:lvl>
+    <w:lvl w:ilvl="2" w:tplc="0416001B" w:tentative="1">
+      <w:start w:val="1"/>
+      <w:numFmt w:val="lowerRoman"/>
+      <w:lvlText w:val="%3."/>
+      <w:lvlJc w:val="right"/>
+      <w:pPr>
+        <w:ind w:left="2160" w:hanging="180"/>
+      </w:pPr>
+    </w:lvl>
+    <w:lvl w:ilvl="3" w:tplc="0416000F" w:tentative="1">
+      <w:start w:val="1"/>
+      <w:numFmt w:val="decimal"/>
+      <w:lvlText w:val="%4."/>
+      <w:lvlJc w:val="left"/>
+      <w:pPr>
+        <w:ind w:left="2880" w:hanging="360"/>
+      </w:pPr>
+    </w:lvl>
+    <w:lvl w:ilvl="4" w:tplc="04160019" w:tentative="1">
+      <w:start w:val="1"/>
+      <w:numFmt w:val="lowerLetter"/>
+      <w:lvlText w:val="%5."/>
+      <w:lvlJc w:val="left"/>
+      <w:pPr>
+        <w:ind w:left="3600" w:hanging="360"/>
+      </w:pPr>
+    </w:lvl>
+    <w:lvl w:ilvl="5" w:tplc="0416001B" w:tentative="1">
+      <w:start w:val="1"/>
+      <w:numFmt w:val="lowerRoman"/>
+      <w:lvlText w:val="%6."/>
+      <w:lvlJc w:val="right"/>
+      <w:pPr>
+        <w:ind w:left="4320" w:hanging="180"/>
+      </w:pPr>
+    </w:lvl>
+    <w:lvl w:ilvl="6" w:tplc="0416000F" w:tentative="1">
+      <w:start w:val="1"/>
+      <w:numFmt w:val="decimal"/>
+      <w:lvlText w:val="%7."/>
+      <w:lvlJc w:val="left"/>
+      <w:pPr>
+        <w:ind w:left="5040" w:hanging="360"/>
+      </w:pPr>
+    </w:lvl>
+    <w:lvl w:ilvl="7" w:tplc="04160019" w:tentative="1">
+      <w:start w:val="1"/>
+      <w:numFmt w:val="lowerLetter"/>
+      <w:lvlText w:val="%8."/>
+      <w:lvlJc w:val="left"/>
+      <w:pPr>
+        <w:ind w:left="5760" w:hanging="360"/>
+      </w:pPr>
+    </w:lvl>
+    <w:lvl w:ilvl="8" w:tplc="0416001B" w:tentative="1">
+      <w:start w:val="1"/>
+      <w:numFmt w:val="lowerRoman"/>
+      <w:lvlText w:val="%9."/>
+      <w:lvlJc w:val="right"/>
+      <w:pPr>
+        <w:ind w:left="6480" w:hanging="180"/>
+      </w:pPr>
+    </w:lvl>
+  </w:abstractNum>
+  <w:abstractNum w:abstractNumId="11" w15:restartNumberingAfterBreak="0">
+    <w:nsid w:val="7A9F7AF1"/>
+    <w:multiLevelType w:val="hybridMultilevel"/>
+    <w:tmpl w:val="8A56AEC2"/>
+    <w:lvl w:ilvl="0" w:tplc="04160001">
+      <w:start w:val="1"/>
+      <w:numFmt w:val="bullet"/>
+      <w:lvlText w:val=""/>
+      <w:lvlJc w:val="left"/>
+      <w:pPr>
+        <w:ind w:left="1429" w:hanging="360"/>
+      </w:pPr>
+      <w:rPr>
+        <w:rFonts w:ascii="Symbol" w:hAnsi="Symbol" w:hint="default"/>
+      </w:rPr>
+    </w:lvl>
+    <w:lvl w:ilvl="1" w:tplc="04160003" w:tentative="1">
+      <w:start w:val="1"/>
+      <w:numFmt w:val="bullet"/>
+      <w:lvlText w:val="o"/>
+      <w:lvlJc w:val="left"/>
+      <w:pPr>
+        <w:ind w:left="2149" w:hanging="360"/>
+      </w:pPr>
+      <w:rPr>
+        <w:rFonts w:ascii="Courier New" w:hAnsi="Courier New" w:cs="Courier New" w:hint="default"/>
+      </w:rPr>
+    </w:lvl>
+    <w:lvl w:ilvl="2" w:tplc="04160005" w:tentative="1">
+      <w:start w:val="1"/>
+      <w:numFmt w:val="bullet"/>
+      <w:lvlText w:val=""/>
+      <w:lvlJc w:val="left"/>
+      <w:pPr>
+        <w:ind w:left="2869" w:hanging="360"/>
+      </w:pPr>
+      <w:rPr>
+        <w:rFonts w:ascii="Wingdings" w:hAnsi="Wingdings" w:hint="default"/>
+      </w:rPr>
+    </w:lvl>
+    <w:lvl w:ilvl="3" w:tplc="04160001" w:tentative="1">
+      <w:start w:val="1"/>
+      <w:numFmt w:val="bullet"/>
+      <w:lvlText w:val=""/>
+      <w:lvlJc w:val="left"/>
+      <w:pPr>
+        <w:ind w:left="3589" w:hanging="360"/>
+      </w:pPr>
+      <w:rPr>
+        <w:rFonts w:ascii="Symbol" w:hAnsi="Symbol" w:hint="default"/>
+      </w:rPr>
+    </w:lvl>
+    <w:lvl w:ilvl="4" w:tplc="04160003" w:tentative="1">
+      <w:start w:val="1"/>
+      <w:numFmt w:val="bullet"/>
+      <w:lvlText w:val="o"/>
+      <w:lvlJc w:val="left"/>
+      <w:pPr>
+        <w:ind w:left="4309" w:hanging="360"/>
+      </w:pPr>
+      <w:rPr>
+        <w:rFonts w:ascii="Courier New" w:hAnsi="Courier New" w:cs="Courier New" w:hint="default"/>
+      </w:rPr>
+    </w:lvl>
+    <w:lvl w:ilvl="5" w:tplc="04160005" w:tentative="1">
+      <w:start w:val="1"/>
+      <w:numFmt w:val="bullet"/>
+      <w:lvlText w:val=""/>
+      <w:lvlJc w:val="left"/>
+      <w:pPr>
+        <w:ind w:left="5029" w:hanging="360"/>
+      </w:pPr>
+      <w:rPr>
+        <w:rFonts w:ascii="Wingdings" w:hAnsi="Wingdings" w:hint="default"/>
+      </w:rPr>
+    </w:lvl>
+    <w:lvl w:ilvl="6" w:tplc="04160001" w:tentative="1">
+      <w:start w:val="1"/>
+      <w:numFmt w:val="bullet"/>
+      <w:lvlText w:val=""/>
+      <w:lvlJc w:val="left"/>
+      <w:pPr>
+        <w:ind w:left="5749" w:hanging="360"/>
+      </w:pPr>
+      <w:rPr>
+        <w:rFonts w:ascii="Symbol" w:hAnsi="Symbol" w:hint="default"/>
+      </w:rPr>
+    </w:lvl>
+    <w:lvl w:ilvl="7" w:tplc="04160003" w:tentative="1">
+      <w:start w:val="1"/>
+      <w:numFmt w:val="bullet"/>
+      <w:lvlText w:val="o"/>
+      <w:lvlJc w:val="left"/>
+      <w:pPr>
+        <w:ind w:left="6469" w:hanging="360"/>
+      </w:pPr>
+      <w:rPr>
+        <w:rFonts w:ascii="Courier New" w:hAnsi="Courier New" w:cs="Courier New" w:hint="default"/>
+      </w:rPr>
+    </w:lvl>
+    <w:lvl w:ilvl="8" w:tplc="04160005" w:tentative="1">
+      <w:start w:val="1"/>
+      <w:numFmt w:val="bullet"/>
+      <w:lvlText w:val=""/>
+      <w:lvlJc w:val="left"/>
+      <w:pPr>
+        <w:ind w:left="7189" w:hanging="360"/>
+      </w:pPr>
+      <w:rPr>
+        <w:rFonts w:ascii="Wingdings" w:hAnsi="Wingdings" w:hint="default"/>
+      </w:rPr>
+    </w:lvl>
+  </w:abstractNum>
+  <w:abstractNum w:abstractNumId="12" w15:restartNumberingAfterBreak="0">
+    <w:nsid w:val="7AB542BD"/>
+    <w:multiLevelType w:val="hybridMultilevel"/>
+    <w:tmpl w:val="27A43C86"/>
+    <w:lvl w:ilvl="0" w:tplc="04160001">
+      <w:start w:val="1"/>
+      <w:numFmt w:val="bullet"/>
+      <w:lvlText w:val=""/>
+      <w:lvlJc w:val="left"/>
+      <w:pPr>
+        <w:ind w:left="1429" w:hanging="360"/>
+      </w:pPr>
+      <w:rPr>
+        <w:rFonts w:ascii="Symbol" w:hAnsi="Symbol" w:hint="default"/>
+      </w:rPr>
+    </w:lvl>
+    <w:lvl w:ilvl="1" w:tplc="04160003" w:tentative="1">
+      <w:start w:val="1"/>
+      <w:numFmt w:val="bullet"/>
+      <w:lvlText w:val="o"/>
+      <w:lvlJc w:val="left"/>
+      <w:pPr>
+        <w:ind w:left="2149" w:hanging="360"/>
+      </w:pPr>
+      <w:rPr>
+        <w:rFonts w:ascii="Courier New" w:hAnsi="Courier New" w:cs="Courier New" w:hint="default"/>
+      </w:rPr>
+    </w:lvl>
+    <w:lvl w:ilvl="2" w:tplc="04160005" w:tentative="1">
+      <w:start w:val="1"/>
+      <w:numFmt w:val="bullet"/>
+      <w:lvlText w:val=""/>
+      <w:lvlJc w:val="left"/>
+      <w:pPr>
+        <w:ind w:left="2869" w:hanging="360"/>
+      </w:pPr>
+      <w:rPr>
+        <w:rFonts w:ascii="Wingdings" w:hAnsi="Wingdings" w:hint="default"/>
+      </w:rPr>
+    </w:lvl>
+    <w:lvl w:ilvl="3" w:tplc="04160001" w:tentative="1">
+      <w:start w:val="1"/>
+      <w:numFmt w:val="bullet"/>
+      <w:lvlText w:val=""/>
+      <w:lvlJc w:val="left"/>
+      <w:pPr>
+        <w:ind w:left="3589" w:hanging="360"/>
+      </w:pPr>
+      <w:rPr>
+        <w:rFonts w:ascii="Symbol" w:hAnsi="Symbol" w:hint="default"/>
+      </w:rPr>
+    </w:lvl>
+    <w:lvl w:ilvl="4" w:tplc="04160003" w:tentative="1">
+      <w:start w:val="1"/>
+      <w:numFmt w:val="bullet"/>
+      <w:lvlText w:val="o"/>
+      <w:lvlJc w:val="left"/>
+      <w:pPr>
+        <w:ind w:left="4309" w:hanging="360"/>
+      </w:pPr>
+      <w:rPr>
+        <w:rFonts w:ascii="Courier New" w:hAnsi="Courier New" w:cs="Courier New" w:hint="default"/>
+      </w:rPr>
+    </w:lvl>
+    <w:lvl w:ilvl="5" w:tplc="04160005" w:tentative="1">
+      <w:start w:val="1"/>
+      <w:numFmt w:val="bullet"/>
+      <w:lvlText w:val=""/>
+      <w:lvlJc w:val="left"/>
+      <w:pPr>
+        <w:ind w:left="5029" w:hanging="360"/>
+      </w:pPr>
+      <w:rPr>
+        <w:rFonts w:ascii="Wingdings" w:hAnsi="Wingdings" w:hint="default"/>
+      </w:rPr>
+    </w:lvl>
+    <w:lvl w:ilvl="6" w:tplc="04160001" w:tentative="1">
+      <w:start w:val="1"/>
+      <w:numFmt w:val="bullet"/>
+      <w:lvlText w:val=""/>
+      <w:lvlJc w:val="left"/>
+      <w:pPr>
+        <w:ind w:left="5749" w:hanging="360"/>
+      </w:pPr>
+      <w:rPr>
+        <w:rFonts w:ascii="Symbol" w:hAnsi="Symbol" w:hint="default"/>
+      </w:rPr>
+    </w:lvl>
+    <w:lvl w:ilvl="7" w:tplc="04160003" w:tentative="1">
+      <w:start w:val="1"/>
+      <w:numFmt w:val="bullet"/>
+      <w:lvlText w:val="o"/>
+      <w:lvlJc w:val="left"/>
+      <w:pPr>
+        <w:ind w:left="6469" w:hanging="360"/>
+      </w:pPr>
+      <w:rPr>
+        <w:rFonts w:ascii="Courier New" w:hAnsi="Courier New" w:cs="Courier New" w:hint="default"/>
+      </w:rPr>
+    </w:lvl>
+    <w:lvl w:ilvl="8" w:tplc="04160005" w:tentative="1">
+      <w:start w:val="1"/>
+      <w:numFmt w:val="bullet"/>
+      <w:lvlText w:val=""/>
+      <w:lvlJc w:val="left"/>
+      <w:pPr>
+        <w:ind w:left="7189" w:hanging="360"/>
+      </w:pPr>
+      <w:rPr>
+        <w:rFonts w:ascii="Wingdings" w:hAnsi="Wingdings" w:hint="default"/>
+      </w:rPr>
+    </w:lvl>
+  </w:abstractNum>
+  <w:abstractNum w:abstractNumId="13" w15:restartNumberingAfterBreak="0">
+    <w:nsid w:val="7D8944C3"/>
+    <w:multiLevelType w:val="hybridMultilevel"/>
+    <w:tmpl w:val="630AD714"/>
+    <w:lvl w:ilvl="0" w:tplc="04160017">
+      <w:start w:val="1"/>
+      <w:numFmt w:val="lowerLetter"/>
+      <w:lvlText w:val="%1)"/>
+      <w:lvlJc w:val="left"/>
+      <w:pPr>
+        <w:ind w:left="720" w:hanging="360"/>
+      </w:pPr>
+    </w:lvl>
+    <w:lvl w:ilvl="1" w:tplc="04160019" w:tentative="1">
+      <w:start w:val="1"/>
+      <w:numFmt w:val="lowerLetter"/>
+      <w:lvlText w:val="%2."/>
+      <w:lvlJc w:val="left"/>
+      <w:pPr>
+        <w:ind w:left="1440" w:hanging="360"/>
+      </w:pPr>
+    </w:lvl>
+    <w:lvl w:ilvl="2" w:tplc="0416001B" w:tentative="1">
+      <w:start w:val="1"/>
+      <w:numFmt w:val="lowerRoman"/>
+      <w:lvlText w:val="%3."/>
+      <w:lvlJc w:val="right"/>
+      <w:pPr>
+        <w:ind w:left="2160" w:hanging="180"/>
+      </w:pPr>
+    </w:lvl>
+    <w:lvl w:ilvl="3" w:tplc="0416000F" w:tentative="1">
+      <w:start w:val="1"/>
+      <w:numFmt w:val="decimal"/>
+      <w:lvlText w:val="%4."/>
+      <w:lvlJc w:val="left"/>
+      <w:pPr>
+        <w:ind w:left="2880" w:hanging="360"/>
+      </w:pPr>
+    </w:lvl>
+    <w:lvl w:ilvl="4" w:tplc="04160019" w:tentative="1">
+      <w:start w:val="1"/>
+      <w:numFmt w:val="lowerLetter"/>
+      <w:lvlText w:val="%5."/>
+      <w:lvlJc w:val="left"/>
+      <w:pPr>
+        <w:ind w:left="3600" w:hanging="360"/>
+      </w:pPr>
+    </w:lvl>
+    <w:lvl w:ilvl="5" w:tplc="0416001B" w:tentative="1">
+      <w:start w:val="1"/>
+      <w:numFmt w:val="lowerRoman"/>
+      <w:lvlText w:val="%6."/>
+      <w:lvlJc w:val="right"/>
+      <w:pPr>
+        <w:ind w:left="4320" w:hanging="180"/>
+      </w:pPr>
+    </w:lvl>
+    <w:lvl w:ilvl="6" w:tplc="0416000F" w:tentative="1">
+      <w:start w:val="1"/>
+      <w:numFmt w:val="decimal"/>
+      <w:lvlText w:val="%7."/>
+      <w:lvlJc w:val="left"/>
+      <w:pPr>
+        <w:ind w:left="5040" w:hanging="360"/>
+      </w:pPr>
+    </w:lvl>
+    <w:lvl w:ilvl="7" w:tplc="04160019" w:tentative="1">
+      <w:start w:val="1"/>
+      <w:numFmt w:val="lowerLetter"/>
+      <w:lvlText w:val="%8."/>
+      <w:lvlJc w:val="left"/>
+      <w:pPr>
+        <w:ind w:left="5760" w:hanging="360"/>
+      </w:pPr>
+    </w:lvl>
+    <w:lvl w:ilvl="8" w:tplc="0416001B" w:tentative="1">
+      <w:start w:val="1"/>
+      <w:numFmt w:val="lowerRoman"/>
+      <w:lvlText w:val="%9."/>
+      <w:lvlJc w:val="right"/>
+      <w:pPr>
+        <w:ind w:left="6480" w:hanging="180"/>
+      </w:pPr>
+    </w:lvl>
+  </w:abstractNum>
   <w:num w:numId="1">
+    <w:abstractNumId w:val="5"/>
+  </w:num>
+  <w:num w:numId="2">
     <w:abstractNumId w:val="3"/>
   </w:num>
-  <w:num w:numId="2">
-    <w:abstractNumId w:val="2"/>
-  </w:num>
   <w:num w:numId="3">
-    <w:abstractNumId w:val="5"/>
+    <w:abstractNumId w:val="8"/>
   </w:num>
   <w:num w:numId="4">
     <w:abstractNumId w:val="0"/>
   </w:num>
   <w:num w:numId="5">
+    <w:abstractNumId w:val="6"/>
+  </w:num>
+  <w:num w:numId="6">
+    <w:abstractNumId w:val="2"/>
+  </w:num>
+  <w:num w:numId="7">
+    <w:abstractNumId w:val="12"/>
+  </w:num>
+  <w:num w:numId="8">
     <w:abstractNumId w:val="4"/>
   </w:num>
-  <w:num w:numId="6">
+  <w:num w:numId="9">
+    <w:abstractNumId w:val="11"/>
+  </w:num>
+  <w:num w:numId="10">
+    <w:abstractNumId w:val="10"/>
+  </w:num>
+  <w:num w:numId="11">
+    <w:abstractNumId w:val="13"/>
+  </w:num>
+  <w:num w:numId="12">
     <w:abstractNumId w:val="1"/>
+  </w:num>
+  <w:num w:numId="13">
+    <w:abstractNumId w:val="7"/>
+  </w:num>
+  <w:num w:numId="14">
+    <w:abstractNumId w:val="9"/>
   </w:num>
 </w:numbering>
 </file>
@@ -3609,12 +5048,13 @@
   <w:style w:type="paragraph" w:default="1" w:styleId="Normal">
     <w:name w:val="Normal"/>
     <w:qFormat/>
-    <w:rsid w:val="00B5414C"/>
+    <w:rsid w:val="00BE2134"/>
     <w:pPr>
-      <w:spacing w:after="0" w:line="360" w:lineRule="auto"/>
+      <w:spacing w:after="0" w:line="480" w:lineRule="auto"/>
+      <w:jc w:val="both"/>
     </w:pPr>
     <w:rPr>
-      <w:rFonts w:ascii="Times New Roman" w:hAnsi="Times New Roman"/>
+      <w:rFonts w:ascii="Arial" w:hAnsi="Arial"/>
       <w:sz w:val="24"/>
     </w:rPr>
   </w:style>
@@ -3625,7 +5065,7 @@
     <w:link w:val="Ttulo1Char"/>
     <w:uiPriority w:val="9"/>
     <w:qFormat/>
-    <w:rsid w:val="00DB64D5"/>
+    <w:rsid w:val="007A4D1B"/>
     <w:pPr>
       <w:keepNext/>
       <w:keepLines/>
@@ -3638,7 +5078,7 @@
     </w:pPr>
     <w:rPr>
       <w:rFonts w:eastAsiaTheme="majorEastAsia" w:cstheme="majorBidi"/>
-      <w:sz w:val="32"/>
+      <w:sz w:val="28"/>
       <w:szCs w:val="32"/>
     </w:rPr>
   </w:style>
@@ -3690,6 +5130,29 @@
       <w:rFonts w:eastAsiaTheme="majorEastAsia" w:cstheme="majorBidi"/>
       <w:sz w:val="28"/>
       <w:szCs w:val="24"/>
+    </w:rPr>
+  </w:style>
+  <w:style w:type="paragraph" w:styleId="Ttulo4">
+    <w:name w:val="heading 4"/>
+    <w:basedOn w:val="Normal"/>
+    <w:next w:val="Normal"/>
+    <w:link w:val="Ttulo4Char"/>
+    <w:uiPriority w:val="9"/>
+    <w:semiHidden/>
+    <w:unhideWhenUsed/>
+    <w:qFormat/>
+    <w:rsid w:val="002C76F1"/>
+    <w:pPr>
+      <w:keepNext/>
+      <w:keepLines/>
+      <w:spacing w:before="40"/>
+      <w:outlineLvl w:val="3"/>
+    </w:pPr>
+    <w:rPr>
+      <w:rFonts w:asciiTheme="majorHAnsi" w:eastAsiaTheme="majorEastAsia" w:hAnsiTheme="majorHAnsi" w:cstheme="majorBidi"/>
+      <w:i/>
+      <w:iCs/>
+      <w:color w:val="2F5496" w:themeColor="accent1" w:themeShade="BF"/>
     </w:rPr>
   </w:style>
   <w:style w:type="character" w:default="1" w:styleId="Fontepargpadro">
@@ -3779,10 +5242,10 @@
     <w:basedOn w:val="Fontepargpadro"/>
     <w:link w:val="Ttulo1"/>
     <w:uiPriority w:val="9"/>
-    <w:rsid w:val="00DB64D5"/>
+    <w:rsid w:val="007A4D1B"/>
     <w:rPr>
       <w:rFonts w:ascii="Times New Roman" w:eastAsiaTheme="majorEastAsia" w:hAnsi="Times New Roman" w:cstheme="majorBidi"/>
-      <w:sz w:val="32"/>
+      <w:sz w:val="28"/>
       <w:szCs w:val="32"/>
     </w:rPr>
   </w:style>
@@ -3926,6 +5389,21 @@
       <w:ind w:left="480"/>
     </w:pPr>
   </w:style>
+  <w:style w:type="character" w:customStyle="1" w:styleId="Ttulo4Char">
+    <w:name w:val="Título 4 Char"/>
+    <w:basedOn w:val="Fontepargpadro"/>
+    <w:link w:val="Ttulo4"/>
+    <w:uiPriority w:val="9"/>
+    <w:semiHidden/>
+    <w:rsid w:val="002C76F1"/>
+    <w:rPr>
+      <w:rFonts w:asciiTheme="majorHAnsi" w:eastAsiaTheme="majorEastAsia" w:hAnsiTheme="majorHAnsi" w:cstheme="majorBidi"/>
+      <w:i/>
+      <w:iCs/>
+      <w:color w:val="2F5496" w:themeColor="accent1" w:themeShade="BF"/>
+      <w:sz w:val="24"/>
+    </w:rPr>
+  </w:style>
 </w:styles>
 </file>
 
@@ -4001,7 +5479,7 @@
     <w:charset w:val="00"/>
     <w:family w:val="roman"/>
     <w:pitch w:val="variable"/>
-    <w:sig w:usb0="E0002AFF" w:usb1="C0007843" w:usb2="00000009" w:usb3="00000000" w:csb0="000001FF" w:csb1="00000000"/>
+    <w:sig w:usb0="E0002EFF" w:usb1="C000785B" w:usb2="00000009" w:usb3="00000000" w:csb0="000001FF" w:csb1="00000000"/>
   </w:font>
   <w:font w:name="Symbol">
     <w:panose1 w:val="05050102010706020507"/>
@@ -4029,7 +5507,21 @@
     <w:charset w:val="00"/>
     <w:family w:val="swiss"/>
     <w:pitch w:val="variable"/>
-    <w:sig w:usb0="E0002AFF" w:usb1="4000ACFF" w:usb2="00000001" w:usb3="00000000" w:csb0="000001FF" w:csb1="00000000"/>
+    <w:sig w:usb0="E0002AFF" w:usb1="C000247B" w:usb2="00000009" w:usb3="00000000" w:csb0="000001FF" w:csb1="00000000"/>
+  </w:font>
+  <w:font w:name="Arial">
+    <w:panose1 w:val="020B0604020202020204"/>
+    <w:charset w:val="00"/>
+    <w:family w:val="swiss"/>
+    <w:pitch w:val="variable"/>
+    <w:sig w:usb0="E0002EFF" w:usb1="C000785B" w:usb2="00000009" w:usb3="00000000" w:csb0="000001FF" w:csb1="00000000"/>
+  </w:font>
+  <w:font w:name="Calibri Light">
+    <w:panose1 w:val="020F0302020204030204"/>
+    <w:charset w:val="00"/>
+    <w:family w:val="swiss"/>
+    <w:pitch w:val="variable"/>
+    <w:sig w:usb0="E0002AFF" w:usb1="C000247B" w:usb2="00000009" w:usb3="00000000" w:csb0="000001FF" w:csb1="00000000"/>
   </w:font>
   <w:font w:name="Liberation Serif">
     <w:altName w:val="Times New Roman"/>
@@ -4052,13 +5544,6 @@
     <w:pitch w:val="variable"/>
     <w:sig w:usb0="00008003" w:usb1="00000000" w:usb2="00000000" w:usb3="00000000" w:csb0="00000001" w:csb1="00000000"/>
   </w:font>
-  <w:font w:name="Calibri Light">
-    <w:panose1 w:val="020F0302020204030204"/>
-    <w:charset w:val="00"/>
-    <w:family w:val="swiss"/>
-    <w:pitch w:val="variable"/>
-    <w:sig w:usb0="A0002AEF" w:usb1="4000207B" w:usb2="00000000" w:usb3="00000000" w:csb0="000001FF" w:csb1="00000000"/>
-  </w:font>
 </w:fonts>
 </file>
 
@@ -4079,8 +5564,11 @@
   </w:compat>
   <w:rsids>
     <w:rsidRoot w:val="00766022"/>
+    <w:rsid w:val="002406AC"/>
+    <w:rsid w:val="00467B8A"/>
     <w:rsid w:val="00766022"/>
     <w:rsid w:val="00B12191"/>
+    <w:rsid w:val="00D5000E"/>
   </w:rsids>
   <m:mathPr>
     <m:mathFont m:val="Cambria Math"/>
@@ -4872,7 +6360,7 @@
 </file>
 
 <file path=customXml/itemProps1.xml><?xml version="1.0" encoding="utf-8"?>
-<ds:datastoreItem xmlns:ds="http://schemas.openxmlformats.org/officeDocument/2006/customXml" ds:itemID="{410329A2-0C45-42BF-85BC-88C623F45B5C}">
+<ds:datastoreItem xmlns:ds="http://schemas.openxmlformats.org/officeDocument/2006/customXml" ds:itemID="{C4C6CB81-360C-4E87-89B2-5B2DC02832FC}">
   <ds:schemaRefs>
     <ds:schemaRef ds:uri="http://schemas.openxmlformats.org/officeDocument/2006/bibliography"/>
   </ds:schemaRefs>

</xml_diff>